<commit_message>
ICT - 400M project details added
</commit_message>
<xml_diff>
--- a/Sujith_Detailed_CV.docx
+++ b/Sujith_Detailed_CV.docx
@@ -1,6 +1,6 @@
 
 <file path=word/document.xml><?xml version="1.0" encoding="utf-8"?>
-<w:document xmlns:wpc="http://schemas.microsoft.com/office/word/2010/wordprocessingCanvas" xmlns:cx="http://schemas.microsoft.com/office/drawing/2014/chartex" xmlns:cx1="http://schemas.microsoft.com/office/drawing/2015/9/8/chartex" xmlns:cx2="http://schemas.microsoft.com/office/drawing/2015/10/21/chartex" xmlns:cx3="http://schemas.microsoft.com/office/drawing/2016/5/9/chartex" xmlns:cx4="http://schemas.microsoft.com/office/drawing/2016/5/10/chartex" xmlns:cx5="http://schemas.microsoft.com/office/drawing/2016/5/11/chartex" xmlns:cx6="http://schemas.microsoft.com/office/drawing/2016/5/12/chartex" xmlns:cx7="http://schemas.microsoft.com/office/drawing/2016/5/13/chartex" xmlns:cx8="http://schemas.microsoft.com/office/drawing/2016/5/14/chartex" xmlns:mc="http://schemas.openxmlformats.org/markup-compatibility/2006" xmlns:aink="http://schemas.microsoft.com/office/drawing/2016/ink" xmlns:am3d="http://schemas.microsoft.com/office/drawing/2017/model3d" xmlns:o="urn:schemas-microsoft-com:office:office" xmlns:oel="http://schemas.microsoft.com/office/2019/extlst" xmlns:r="http://schemas.openxmlformats.org/officeDocument/2006/relationships" xmlns:m="http://schemas.openxmlformats.org/officeDocument/2006/math" xmlns:v="urn:schemas-microsoft-com:vml" xmlns:wp14="http://schemas.microsoft.com/office/word/2010/wordprocessingDrawing" xmlns:wp="http://schemas.openxmlformats.org/drawingml/2006/wordprocessingDrawing" xmlns:w10="urn:schemas-microsoft-com:office:word" xmlns:w="http://schemas.openxmlformats.org/wordprocessingml/2006/main" xmlns:w14="http://schemas.microsoft.com/office/word/2010/wordml" xmlns:w15="http://schemas.microsoft.com/office/word/2012/wordml" xmlns:w16cex="http://schemas.microsoft.com/office/word/2018/wordml/cex" xmlns:w16cid="http://schemas.microsoft.com/office/word/2016/wordml/cid" xmlns:w16="http://schemas.microsoft.com/office/word/2018/wordml" xmlns:w16sdtdh="http://schemas.microsoft.com/office/word/2020/wordml/sdtdatahash" xmlns:w16se="http://schemas.microsoft.com/office/word/2015/wordml/symex" xmlns:wpg="http://schemas.microsoft.com/office/word/2010/wordprocessingGroup" xmlns:wpi="http://schemas.microsoft.com/office/word/2010/wordprocessingInk" xmlns:wne="http://schemas.microsoft.com/office/word/2006/wordml" xmlns:wps="http://schemas.microsoft.com/office/word/2010/wordprocessingShape" mc:Ignorable="w14 w15 w16se w16cid w16 w16cex w16sdtdh wp14">
+<w:document xmlns:wpc="http://schemas.microsoft.com/office/word/2010/wordprocessingCanvas" xmlns:cx="http://schemas.microsoft.com/office/drawing/2014/chartex" xmlns:cx1="http://schemas.microsoft.com/office/drawing/2015/9/8/chartex" xmlns:cx2="http://schemas.microsoft.com/office/drawing/2015/10/21/chartex" xmlns:cx3="http://schemas.microsoft.com/office/drawing/2016/5/9/chartex" xmlns:cx4="http://schemas.microsoft.com/office/drawing/2016/5/10/chartex" xmlns:cx5="http://schemas.microsoft.com/office/drawing/2016/5/11/chartex" xmlns:cx6="http://schemas.microsoft.com/office/drawing/2016/5/12/chartex" xmlns:cx7="http://schemas.microsoft.com/office/drawing/2016/5/13/chartex" xmlns:cx8="http://schemas.microsoft.com/office/drawing/2016/5/14/chartex" xmlns:mc="http://schemas.openxmlformats.org/markup-compatibility/2006" xmlns:aink="http://schemas.microsoft.com/office/drawing/2016/ink" xmlns:am3d="http://schemas.microsoft.com/office/drawing/2017/model3d" xmlns:o="urn:schemas-microsoft-com:office:office" xmlns:oel="http://schemas.microsoft.com/office/2019/extlst" xmlns:r="http://schemas.openxmlformats.org/officeDocument/2006/relationships" xmlns:m="http://schemas.openxmlformats.org/officeDocument/2006/math" xmlns:v="urn:schemas-microsoft-com:vml" xmlns:wp14="http://schemas.microsoft.com/office/word/2010/wordprocessingDrawing" xmlns:wp="http://schemas.openxmlformats.org/drawingml/2006/wordprocessingDrawing" xmlns:w10="urn:schemas-microsoft-com:office:word" xmlns:w="http://schemas.openxmlformats.org/wordprocessingml/2006/main" xmlns:w14="http://schemas.microsoft.com/office/word/2010/wordml" xmlns:w15="http://schemas.microsoft.com/office/word/2012/wordml" xmlns:w16cex="http://schemas.microsoft.com/office/word/2018/wordml/cex" xmlns:w16cid="http://schemas.microsoft.com/office/word/2016/wordml/cid" xmlns:w16="http://schemas.microsoft.com/office/word/2018/wordml" xmlns:w16du="http://schemas.microsoft.com/office/word/2023/wordml/word16du" xmlns:w16sdtdh="http://schemas.microsoft.com/office/word/2020/wordml/sdtdatahash" xmlns:w16se="http://schemas.microsoft.com/office/word/2015/wordml/symex" xmlns:wpg="http://schemas.microsoft.com/office/word/2010/wordprocessingGroup" xmlns:wpi="http://schemas.microsoft.com/office/word/2010/wordprocessingInk" xmlns:wne="http://schemas.microsoft.com/office/word/2006/wordml" xmlns:wps="http://schemas.microsoft.com/office/word/2010/wordprocessingShape" mc:Ignorable="w14 w15 w16se w16cid w16 w16cex w16sdtdh wp14">
   <w:body>
     <w:tbl>
       <w:tblPr>
@@ -197,7 +197,7 @@
                                           </pic:cNvPicPr>
                                         </pic:nvPicPr>
                                         <pic:blipFill>
-                                          <a:blip r:embed="rId10">
+                                          <a:blip r:embed="rId11">
                                             <a:extLst>
                                               <a:ext uri="{28A0092B-C50C-407E-A947-70E740481C1C}">
                                                 <a14:useLocalDpi xmlns:a14="http://schemas.microsoft.com/office/drawing/2010/main" val="0"/>
@@ -289,7 +289,6 @@
             <w:pPr>
               <w:pStyle w:val="Heading1"/>
               <w:spacing w:line="240" w:lineRule="exact"/>
-              <w:outlineLvl w:val="0"/>
             </w:pPr>
           </w:p>
         </w:tc>
@@ -340,7 +339,6 @@
                 <w:id w:val="-1527315182"/>
                 <w:picture/>
               </w:sdtPr>
-              <w:sdtEndPr/>
               <w:sdtContent/>
             </w:sdt>
             <w:sdt>
@@ -348,7 +346,6 @@
                 <w:id w:val="-907996335"/>
                 <w:picture/>
               </w:sdtPr>
-              <w:sdtEndPr/>
               <w:sdtContent/>
             </w:sdt>
             <w:r>
@@ -359,7 +356,6 @@
                 <w:id w:val="-2085908578"/>
                 <w:picture/>
               </w:sdtPr>
-              <w:sdtEndPr/>
               <w:sdtContent/>
             </w:sdt>
           </w:p>
@@ -460,7 +456,6 @@
                     <w:framePr w:hSpace="141" w:wrap="around" w:vAnchor="text" w:hAnchor="margin" w:y="-291"/>
                     <w:spacing w:line="240" w:lineRule="exact"/>
                     <w:suppressOverlap/>
-                    <w:outlineLvl w:val="0"/>
                   </w:pPr>
                   <w:r>
                     <w:rPr>
@@ -572,7 +567,6 @@
                     <w:framePr w:hSpace="141" w:wrap="around" w:vAnchor="text" w:hAnchor="margin" w:y="-291"/>
                     <w:spacing w:line="240" w:lineRule="exact"/>
                     <w:suppressOverlap/>
-                    <w:outlineLvl w:val="0"/>
                   </w:pPr>
                 </w:p>
                 <w:p>
@@ -603,7 +597,10 @@
                     </w:rPr>
                   </w:pPr>
                   <w:r>
-                    <w:t>35</w:t>
+                    <w:t>3</w:t>
+                  </w:r>
+                  <w:r>
+                    <w:t>6</w:t>
                   </w:r>
                 </w:p>
                 <w:p>
@@ -612,7 +609,6 @@
                     <w:framePr w:hSpace="141" w:wrap="around" w:vAnchor="text" w:hAnchor="margin" w:y="-291"/>
                     <w:spacing w:line="240" w:lineRule="exact"/>
                     <w:suppressOverlap/>
-                    <w:outlineLvl w:val="0"/>
                   </w:pPr>
                   <w:r>
                     <w:rPr>
@@ -628,7 +624,6 @@
             <w:pPr>
               <w:pStyle w:val="Heading1"/>
               <w:spacing w:line="240" w:lineRule="exact"/>
-              <w:outlineLvl w:val="0"/>
             </w:pPr>
           </w:p>
           <w:p>
@@ -675,7 +670,6 @@
                     <w:framePr w:hSpace="141" w:wrap="around" w:vAnchor="text" w:hAnchor="margin" w:y="-291"/>
                     <w:spacing w:line="240" w:lineRule="exact"/>
                     <w:suppressOverlap/>
-                    <w:outlineLvl w:val="0"/>
                   </w:pPr>
                 </w:p>
                 <w:p>
@@ -720,7 +714,6 @@
                     <w:framePr w:hSpace="141" w:wrap="around" w:vAnchor="text" w:hAnchor="margin" w:y="-291"/>
                     <w:spacing w:line="240" w:lineRule="exact"/>
                     <w:suppressOverlap/>
-                    <w:outlineLvl w:val="0"/>
                     <w:rPr>
                       <w:color w:val="FFFFFF" w:themeColor="background1"/>
                     </w:rPr>
@@ -733,7 +726,6 @@
             <w:pPr>
               <w:pStyle w:val="Heading1"/>
               <w:spacing w:line="240" w:lineRule="exact"/>
-              <w:outlineLvl w:val="0"/>
             </w:pPr>
             <w:r>
               <w:rPr>
@@ -901,7 +893,7 @@
                           <pic:cNvPicPr/>
                         </pic:nvPicPr>
                         <pic:blipFill>
-                          <a:blip r:embed="rId11">
+                          <a:blip r:embed="rId12">
                             <a:extLst>
                               <a:ext uri="{28A0092B-C50C-407E-A947-70E740481C1C}">
                                 <a14:useLocalDpi xmlns:a14="http://schemas.microsoft.com/office/drawing/2010/main" val="0"/>
@@ -1189,7 +1181,7 @@
                           <pic:cNvPicPr/>
                         </pic:nvPicPr>
                         <pic:blipFill>
-                          <a:blip r:embed="rId12">
+                          <a:blip r:embed="rId13">
                             <a:extLst>
                               <a:ext uri="{28A0092B-C50C-407E-A947-70E740481C1C}">
                                 <a14:useLocalDpi xmlns:a14="http://schemas.microsoft.com/office/drawing/2010/main" val="0"/>
@@ -1478,7 +1470,7 @@
                           <pic:cNvPicPr/>
                         </pic:nvPicPr>
                         <pic:blipFill>
-                          <a:blip r:embed="rId13">
+                          <a:blip r:embed="rId14">
                             <a:extLst>
                               <a:ext uri="{28A0092B-C50C-407E-A947-70E740481C1C}">
                                 <a14:useLocalDpi xmlns:a14="http://schemas.microsoft.com/office/drawing/2010/main" val="0"/>
@@ -1934,7 +1926,7 @@
                           <pic:cNvPicPr/>
                         </pic:nvPicPr>
                         <pic:blipFill>
-                          <a:blip r:embed="rId14">
+                          <a:blip r:embed="rId15">
                             <a:extLst>
                               <a:ext uri="{28A0092B-C50C-407E-A947-70E740481C1C}">
                                 <a14:useLocalDpi xmlns:a14="http://schemas.microsoft.com/office/drawing/2010/main" val="0"/>
@@ -2161,7 +2153,7 @@
                           <pic:cNvPicPr/>
                         </pic:nvPicPr>
                         <pic:blipFill>
-                          <a:blip r:embed="rId15">
+                          <a:blip r:embed="rId16">
                             <a:extLst>
                               <a:ext uri="{28A0092B-C50C-407E-A947-70E740481C1C}">
                                 <a14:useLocalDpi xmlns:a14="http://schemas.microsoft.com/office/drawing/2010/main" val="0"/>
@@ -2907,7 +2899,7 @@
                           <pic:cNvPicPr/>
                         </pic:nvPicPr>
                         <pic:blipFill>
-                          <a:blip r:embed="rId16">
+                          <a:blip r:embed="rId17">
                             <a:extLst>
                               <a:ext uri="{28A0092B-C50C-407E-A947-70E740481C1C}">
                                 <a14:useLocalDpi xmlns:a14="http://schemas.microsoft.com/office/drawing/2010/main" val="0"/>
@@ -3463,6 +3455,9 @@
           <w:p>
             <w:pPr>
               <w:pStyle w:val="Kopje10ptbold"/>
+              <w:rPr>
+                <w:lang w:val="en-US"/>
+              </w:rPr>
             </w:pPr>
           </w:p>
         </w:tc>
@@ -3508,7 +3503,7 @@
                           <pic:cNvPicPr/>
                         </pic:nvPicPr>
                         <pic:blipFill>
-                          <a:blip r:embed="rId17">
+                          <a:blip r:embed="rId18">
                             <a:extLst>
                               <a:ext uri="{28A0092B-C50C-407E-A947-70E740481C1C}">
                                 <a14:useLocalDpi xmlns:a14="http://schemas.microsoft.com/office/drawing/2010/main" val="0"/>
@@ -3718,7 +3713,35 @@
                       <w:b w:val="0"/>
                       <w:bCs w:val="0"/>
                     </w:rPr>
-                    <w:t>7-2021 to 4-2022</w:t>
+                    <w:t>9</w:t>
+                  </w:r>
+                  <w:r>
+                    <w:rPr>
+                      <w:b w:val="0"/>
+                      <w:bCs w:val="0"/>
+                    </w:rPr>
+                    <w:t>-202</w:t>
+                  </w:r>
+                  <w:r>
+                    <w:rPr>
+                      <w:b w:val="0"/>
+                      <w:bCs w:val="0"/>
+                    </w:rPr>
+                    <w:t>2</w:t>
+                  </w:r>
+                  <w:r>
+                    <w:rPr>
+                      <w:b w:val="0"/>
+                      <w:bCs w:val="0"/>
+                    </w:rPr>
+                    <w:t xml:space="preserve"> to 4-202</w:t>
+                  </w:r>
+                  <w:r>
+                    <w:rPr>
+                      <w:b w:val="0"/>
+                      <w:bCs w:val="0"/>
+                    </w:rPr>
+                    <w:t>3</w:t>
                   </w:r>
                 </w:p>
               </w:tc>
@@ -3743,7 +3766,7 @@
                     <w:cnfStyle w:val="000000000000" w:firstRow="0" w:lastRow="0" w:firstColumn="0" w:lastColumn="0" w:oddVBand="0" w:evenVBand="0" w:oddHBand="0" w:evenHBand="0" w:firstRowFirstColumn="0" w:firstRowLastColumn="0" w:lastRowFirstColumn="0" w:lastRowLastColumn="0"/>
                   </w:pPr>
                   <w:r>
-                    <w:t>Lead Engineer</w:t>
+                    <w:t>Software Designer</w:t>
                   </w:r>
                 </w:p>
               </w:tc>
@@ -3836,7 +3859,7 @@
                       <w:b w:val="0"/>
                       <w:bCs w:val="0"/>
                     </w:rPr>
-                    <w:t>Siemens</w:t>
+                    <w:t>ICT Netherlands B.V</w:t>
                   </w:r>
                 </w:p>
               </w:tc>
@@ -3860,7 +3883,7 @@
                     </w:rPr>
                   </w:pPr>
                   <w:r>
-                    <w:t>Sinumerik Controller</w:t>
+                    <w:t>ASML</w:t>
                   </w:r>
                 </w:p>
               </w:tc>
@@ -3905,6 +3928,9 @@
               </w:tc>
             </w:tr>
             <w:tr>
+              <w:trPr>
+                <w:trHeight w:val="801"/>
+              </w:trPr>
               <w:tc>
                 <w:tcPr>
                   <w:cnfStyle w:val="001000000000" w:firstRow="0" w:lastRow="0" w:firstColumn="1" w:lastColumn="0" w:oddVBand="0" w:evenVBand="0" w:oddHBand="0" w:evenHBand="0" w:firstRowFirstColumn="0" w:firstRowLastColumn="0" w:lastRowFirstColumn="0" w:lastRowLastColumn="0"/>
@@ -3936,7 +3962,464 @@
                       <w:b w:val="0"/>
                       <w:bCs w:val="0"/>
                     </w:rPr>
-                    <w:t>For Sinumerik Product line, there was a need to provide facility to log data for more than one channel. Hence it was necessary to update the logging module to capture data from all configured channels in Sinumerik device. As a lead developer I implemented the feature, keeping scalability in mind so that feature can be extended to 'n' channels. I implemented the front end using Qt and actual functionality in C(backward compatibility reasons). It was a complicated assignment as the logging was done in binary file, which will be parsed to display human text.</w:t>
+                    <w:t>For the lithography machines, a new variant had to be released to market. As a software designer, for the illumination and dose control modules, I implemented the software changes</w:t>
+                  </w:r>
+                  <w:r>
+                    <w:rPr>
+                      <w:b w:val="0"/>
+                      <w:bCs w:val="0"/>
+                    </w:rPr>
+                    <w:t xml:space="preserve"> and unit tests</w:t>
+                  </w:r>
+                  <w:r>
+                    <w:rPr>
+                      <w:b w:val="0"/>
+                      <w:bCs w:val="0"/>
+                    </w:rPr>
+                    <w:t xml:space="preserve">. </w:t>
+                  </w:r>
+                  <w:r>
+                    <w:rPr>
+                      <w:b w:val="0"/>
+                      <w:bCs w:val="0"/>
+                    </w:rPr>
+                    <w:t xml:space="preserve">To support the new variant, software changes were made in Python and C </w:t>
+                  </w:r>
+                  <w:r>
+                    <w:rPr>
+                      <w:b w:val="0"/>
+                      <w:bCs w:val="0"/>
+                    </w:rPr>
+                    <w:t xml:space="preserve">programming </w:t>
+                  </w:r>
+                  <w:r>
+                    <w:rPr>
+                      <w:b w:val="0"/>
+                      <w:bCs w:val="0"/>
+                    </w:rPr>
+                    <w:t xml:space="preserve">language. </w:t>
+                  </w:r>
+                  <w:r>
+                    <w:rPr>
+                      <w:b w:val="0"/>
+                      <w:bCs w:val="0"/>
+                    </w:rPr>
+                    <w:t xml:space="preserve">Unit testing implementation involved using Google mocks. </w:t>
+                  </w:r>
+                  <w:r>
+                    <w:rPr>
+                      <w:b w:val="0"/>
+                      <w:bCs w:val="0"/>
+                    </w:rPr>
+                    <w:t xml:space="preserve">The platform </w:t>
+                  </w:r>
+                  <w:r>
+                    <w:rPr>
+                      <w:b w:val="0"/>
+                      <w:bCs w:val="0"/>
+                    </w:rPr>
+                    <w:t xml:space="preserve">for development and testing </w:t>
+                  </w:r>
+                  <w:r>
+                    <w:rPr>
+                      <w:b w:val="0"/>
+                      <w:bCs w:val="0"/>
+                    </w:rPr>
+                    <w:t xml:space="preserve">was Linux. </w:t>
+                  </w:r>
+                </w:p>
+              </w:tc>
+            </w:tr>
+          </w:tbl>
+          <w:p>
+            <w:pPr>
+              <w:rPr>
+                <w:lang w:val="en-US"/>
+              </w:rPr>
+            </w:pPr>
+          </w:p>
+          <w:p>
+            <w:pPr>
+              <w:rPr>
+                <w:lang w:val="en-US"/>
+              </w:rPr>
+            </w:pPr>
+          </w:p>
+          <w:tbl>
+            <w:tblPr>
+              <w:tblStyle w:val="GridTable1Light-Accent6"/>
+              <w:tblpPr w:leftFromText="142" w:rightFromText="142" w:vertAnchor="text" w:horzAnchor="margin" w:tblpX="1" w:tblpY="1"/>
+              <w:tblOverlap w:val="never"/>
+              <w:tblW w:w="8820" w:type="dxa"/>
+              <w:tblBorders>
+                <w:top w:val="none" w:sz="0" w:space="0" w:color="auto"/>
+                <w:left w:val="none" w:sz="0" w:space="0" w:color="auto"/>
+                <w:bottom w:val="none" w:sz="0" w:space="0" w:color="auto"/>
+                <w:right w:val="none" w:sz="0" w:space="0" w:color="auto"/>
+                <w:insideH w:val="none" w:sz="0" w:space="0" w:color="auto"/>
+                <w:insideV w:val="single" w:sz="24" w:space="0" w:color="FFFFFF" w:themeColor="background1"/>
+              </w:tblBorders>
+              <w:shd w:val="clear" w:color="auto" w:fill="DCEEF4"/>
+              <w:tblLayout w:type="fixed"/>
+              <w:tblLook w:val="04A0" w:firstRow="1" w:lastRow="0" w:firstColumn="1" w:lastColumn="0" w:noHBand="0" w:noVBand="1"/>
+              <w:tblDescription w:val="_workexperience"/>
+            </w:tblPr>
+            <w:tblGrid>
+              <w:gridCol w:w="4111"/>
+              <w:gridCol w:w="19"/>
+              <w:gridCol w:w="4690"/>
+            </w:tblGrid>
+            <w:tr>
+              <w:trPr>
+                <w:cnfStyle w:val="100000000000" w:firstRow="1" w:lastRow="0" w:firstColumn="0" w:lastColumn="0" w:oddVBand="0" w:evenVBand="0" w:oddHBand="0" w:evenHBand="0" w:firstRowFirstColumn="0" w:firstRowLastColumn="0" w:lastRowFirstColumn="0" w:lastRowLastColumn="0"/>
+                <w:trHeight w:val="317"/>
+                <w:tblHeader/>
+              </w:trPr>
+              <w:tc>
+                <w:tcPr>
+                  <w:cnfStyle w:val="001000000000" w:firstRow="0" w:lastRow="0" w:firstColumn="1" w:lastColumn="0" w:oddVBand="0" w:evenVBand="0" w:oddHBand="0" w:evenHBand="0" w:firstRowFirstColumn="0" w:firstRowLastColumn="0" w:lastRowFirstColumn="0" w:lastRowLastColumn="0"/>
+                  <w:tcW w:w="8820" w:type="dxa"/>
+                  <w:gridSpan w:val="3"/>
+                  <w:tcBorders>
+                    <w:bottom w:val="nil"/>
+                  </w:tcBorders>
+                  <w:shd w:val="clear" w:color="auto" w:fill="auto"/>
+                  <w:tcMar>
+                    <w:left w:w="108" w:type="dxa"/>
+                  </w:tcMar>
+                  <w:vAlign w:val="center"/>
+                </w:tcPr>
+                <w:tbl>
+                  <w:tblPr>
+                    <w:tblStyle w:val="GridTable1Light-Accent6"/>
+                    <w:tblpPr w:leftFromText="141" w:rightFromText="141" w:vertAnchor="text" w:horzAnchor="margin" w:tblpX="-142" w:tblpY="-119"/>
+                    <w:tblOverlap w:val="never"/>
+                    <w:tblW w:w="4111" w:type="dxa"/>
+                    <w:tblBorders>
+                      <w:top w:val="none" w:sz="0" w:space="0" w:color="auto"/>
+                      <w:left w:val="none" w:sz="0" w:space="0" w:color="auto"/>
+                      <w:bottom w:val="none" w:sz="0" w:space="0" w:color="auto"/>
+                      <w:right w:val="none" w:sz="0" w:space="0" w:color="auto"/>
+                      <w:insideH w:val="none" w:sz="0" w:space="0" w:color="auto"/>
+                      <w:insideV w:val="single" w:sz="24" w:space="0" w:color="FFFFFF" w:themeColor="background1"/>
+                    </w:tblBorders>
+                    <w:shd w:val="clear" w:color="auto" w:fill="DCEEF4"/>
+                    <w:tblLayout w:type="fixed"/>
+                    <w:tblLook w:val="04A0" w:firstRow="1" w:lastRow="0" w:firstColumn="1" w:lastColumn="0" w:noHBand="0" w:noVBand="1"/>
+                  </w:tblPr>
+                  <w:tblGrid>
+                    <w:gridCol w:w="4111"/>
+                  </w:tblGrid>
+                  <w:tr>
+                    <w:trPr>
+                      <w:cnfStyle w:val="100000000000" w:firstRow="1" w:lastRow="0" w:firstColumn="0" w:lastColumn="0" w:oddVBand="0" w:evenVBand="0" w:oddHBand="0" w:evenHBand="0" w:firstRowFirstColumn="0" w:firstRowLastColumn="0" w:lastRowFirstColumn="0" w:lastRowLastColumn="0"/>
+                      <w:trHeight w:hRule="exact" w:val="567"/>
+                      <w:tblHeader/>
+                    </w:trPr>
+                    <w:tc>
+                      <w:tcPr>
+                        <w:cnfStyle w:val="001000000000" w:firstRow="0" w:lastRow="0" w:firstColumn="1" w:lastColumn="0" w:oddVBand="0" w:evenVBand="0" w:oddHBand="0" w:evenHBand="0" w:firstRowFirstColumn="0" w:firstRowLastColumn="0" w:lastRowFirstColumn="0" w:lastRowLastColumn="0"/>
+                        <w:tcW w:w="4111" w:type="dxa"/>
+                        <w:tcBorders>
+                          <w:bottom w:val="nil"/>
+                          <w:right w:val="nil"/>
+                        </w:tcBorders>
+                        <w:shd w:val="clear" w:color="auto" w:fill="auto"/>
+                        <w:tcMar>
+                          <w:left w:w="108" w:type="dxa"/>
+                        </w:tcMar>
+                      </w:tcPr>
+                      <w:p>
+                        <w:pPr>
+                          <w:pStyle w:val="Subkopje8ptbold1"/>
+                          <w:rPr>
+                            <w:b/>
+                          </w:rPr>
+                        </w:pPr>
+                        <w:r>
+                          <w:rPr>
+                            <w:b/>
+                            <w:color w:val="075E78"/>
+                          </w:rPr>
+                          <w:t>Period</w:t>
+                        </w:r>
+                      </w:p>
+                    </w:tc>
+                  </w:tr>
+                </w:tbl>
+                <w:p>
+                  <w:pPr>
+                    <w:pStyle w:val="Subkopje8ptbold1"/>
+                    <w:rPr>
+                      <w:b/>
+                    </w:rPr>
+                  </w:pPr>
+                  <w:r>
+                    <w:rPr>
+                      <w:b/>
+                      <w:color w:val="075E78"/>
+                    </w:rPr>
+                    <w:t>Function</w:t>
+                  </w:r>
+                </w:p>
+              </w:tc>
+            </w:tr>
+            <w:tr>
+              <w:tc>
+                <w:tcPr>
+                  <w:cnfStyle w:val="001000000000" w:firstRow="0" w:lastRow="0" w:firstColumn="1" w:lastColumn="0" w:oddVBand="0" w:evenVBand="0" w:oddHBand="0" w:evenHBand="0" w:firstRowFirstColumn="0" w:firstRowLastColumn="0" w:lastRowFirstColumn="0" w:lastRowLastColumn="0"/>
+                  <w:tcW w:w="4111" w:type="dxa"/>
+                  <w:tcBorders>
+                    <w:top w:val="nil"/>
+                    <w:bottom w:val="nil"/>
+                  </w:tcBorders>
+                  <w:shd w:val="clear" w:color="auto" w:fill="DCEEF4"/>
+                  <w:tcMar>
+                    <w:top w:w="113" w:type="dxa"/>
+                    <w:left w:w="108" w:type="dxa"/>
+                    <w:bottom w:w="113" w:type="dxa"/>
+                    <w:right w:w="284" w:type="dxa"/>
+                  </w:tcMar>
+                </w:tcPr>
+                <w:p>
+                  <w:pPr>
+                    <w:rPr>
+                      <w:b w:val="0"/>
+                      <w:bCs w:val="0"/>
+                    </w:rPr>
+                  </w:pPr>
+                  <w:r>
+                    <w:rPr>
+                      <w:b w:val="0"/>
+                      <w:bCs w:val="0"/>
+                    </w:rPr>
+                    <w:t>7-2021 to 4-2022</w:t>
+                  </w:r>
+                </w:p>
+              </w:tc>
+              <w:tc>
+                <w:tcPr>
+                  <w:tcW w:w="4709" w:type="dxa"/>
+                  <w:gridSpan w:val="2"/>
+                  <w:tcBorders>
+                    <w:top w:val="nil"/>
+                  </w:tcBorders>
+                  <w:shd w:val="clear" w:color="auto" w:fill="DCEEF4"/>
+                  <w:tcMar>
+                    <w:top w:w="113" w:type="dxa"/>
+                    <w:left w:w="108" w:type="dxa"/>
+                    <w:bottom w:w="113" w:type="dxa"/>
+                    <w:right w:w="284" w:type="dxa"/>
+                  </w:tcMar>
+                </w:tcPr>
+                <w:p>
+                  <w:pPr>
+                    <w:ind w:left="54"/>
+                    <w:cnfStyle w:val="000000000000" w:firstRow="0" w:lastRow="0" w:firstColumn="0" w:lastColumn="0" w:oddVBand="0" w:evenVBand="0" w:oddHBand="0" w:evenHBand="0" w:firstRowFirstColumn="0" w:firstRowLastColumn="0" w:lastRowFirstColumn="0" w:lastRowLastColumn="0"/>
+                  </w:pPr>
+                  <w:r>
+                    <w:t>Lead Engineer</w:t>
+                  </w:r>
+                </w:p>
+              </w:tc>
+            </w:tr>
+            <w:tr>
+              <w:tc>
+                <w:tcPr>
+                  <w:cnfStyle w:val="001000000000" w:firstRow="0" w:lastRow="0" w:firstColumn="1" w:lastColumn="0" w:oddVBand="0" w:evenVBand="0" w:oddHBand="0" w:evenHBand="0" w:firstRowFirstColumn="0" w:firstRowLastColumn="0" w:lastRowFirstColumn="0" w:lastRowLastColumn="0"/>
+                  <w:tcW w:w="4111" w:type="dxa"/>
+                  <w:shd w:val="clear" w:color="auto" w:fill="auto"/>
+                  <w:tcMar>
+                    <w:left w:w="108" w:type="dxa"/>
+                  </w:tcMar>
+                  <w:vAlign w:val="center"/>
+                </w:tcPr>
+                <w:p>
+                  <w:pPr>
+                    <w:pStyle w:val="Subkopje8ptbold1"/>
+                    <w:rPr>
+                      <w:b/>
+                      <w:bCs w:val="0"/>
+                    </w:rPr>
+                  </w:pPr>
+                  <w:r>
+                    <w:rPr>
+                      <w:b/>
+                      <w:bCs w:val="0"/>
+                      <w:color w:val="075E78"/>
+                    </w:rPr>
+                    <w:t>Organization</w:t>
+                  </w:r>
+                </w:p>
+              </w:tc>
+              <w:tc>
+                <w:tcPr>
+                  <w:tcW w:w="4709" w:type="dxa"/>
+                  <w:gridSpan w:val="2"/>
+                  <w:shd w:val="clear" w:color="auto" w:fill="FFFFFF" w:themeFill="background1"/>
+                  <w:tcMar>
+                    <w:left w:w="108" w:type="dxa"/>
+                  </w:tcMar>
+                  <w:vAlign w:val="center"/>
+                </w:tcPr>
+                <w:p>
+                  <w:pPr>
+                    <w:pStyle w:val="Subkopje8ptbold"/>
+                    <w:cnfStyle w:val="000000000000" w:firstRow="0" w:lastRow="0" w:firstColumn="0" w:lastColumn="0" w:oddVBand="0" w:evenVBand="0" w:oddHBand="0" w:evenHBand="0" w:firstRowFirstColumn="0" w:firstRowLastColumn="0" w:lastRowFirstColumn="0" w:lastRowLastColumn="0"/>
+                  </w:pPr>
+                  <w:r>
+                    <w:rPr>
+                      <w:color w:val="075E78"/>
+                    </w:rPr>
+                    <w:t xml:space="preserve"> </w:t>
+                  </w:r>
+                  <w:r>
+                    <w:rPr>
+                      <w:color w:val="075E78"/>
+                    </w:rPr>
+                    <w:t>Project</w:t>
+                  </w:r>
+                </w:p>
+              </w:tc>
+            </w:tr>
+            <w:tr>
+              <w:tc>
+                <w:tcPr>
+                  <w:cnfStyle w:val="001000000000" w:firstRow="0" w:lastRow="0" w:firstColumn="1" w:lastColumn="0" w:oddVBand="0" w:evenVBand="0" w:oddHBand="0" w:evenHBand="0" w:firstRowFirstColumn="0" w:firstRowLastColumn="0" w:lastRowFirstColumn="0" w:lastRowLastColumn="0"/>
+                  <w:tcW w:w="4130" w:type="dxa"/>
+                  <w:gridSpan w:val="2"/>
+                  <w:tcBorders>
+                    <w:bottom w:val="nil"/>
+                  </w:tcBorders>
+                  <w:shd w:val="clear" w:color="auto" w:fill="DCEEF4"/>
+                  <w:tcMar>
+                    <w:top w:w="113" w:type="dxa"/>
+                    <w:left w:w="108" w:type="dxa"/>
+                    <w:bottom w:w="113" w:type="dxa"/>
+                    <w:right w:w="284" w:type="dxa"/>
+                  </w:tcMar>
+                </w:tcPr>
+                <w:p>
+                  <w:pPr>
+                    <w:rPr>
+                      <w:b w:val="0"/>
+                      <w:bCs w:val="0"/>
+                    </w:rPr>
+                  </w:pPr>
+                  <w:r>
+                    <w:rPr>
+                      <w:b w:val="0"/>
+                      <w:bCs w:val="0"/>
+                    </w:rPr>
+                    <w:t>Siemens</w:t>
+                  </w:r>
+                </w:p>
+              </w:tc>
+              <w:tc>
+                <w:tcPr>
+                  <w:tcW w:w="4690" w:type="dxa"/>
+                  <w:tcBorders>
+                    <w:bottom w:val="nil"/>
+                  </w:tcBorders>
+                  <w:shd w:val="clear" w:color="auto" w:fill="DCEEF4"/>
+                  <w:tcMar>
+                    <w:right w:w="284" w:type="dxa"/>
+                  </w:tcMar>
+                </w:tcPr>
+                <w:p>
+                  <w:pPr>
+                    <w:cnfStyle w:val="000000000000" w:firstRow="0" w:lastRow="0" w:firstColumn="0" w:lastColumn="0" w:oddVBand="0" w:evenVBand="0" w:oddHBand="0" w:evenHBand="0" w:firstRowFirstColumn="0" w:firstRowLastColumn="0" w:lastRowFirstColumn="0" w:lastRowLastColumn="0"/>
+                    <w:rPr>
+                      <w:b/>
+                      <w:bCs/>
+                    </w:rPr>
+                  </w:pPr>
+                  <w:r>
+                    <w:t>Sinumerik Controller</w:t>
+                  </w:r>
+                </w:p>
+              </w:tc>
+            </w:tr>
+            <w:tr>
+              <w:tc>
+                <w:tcPr>
+                  <w:cnfStyle w:val="001000000000" w:firstRow="0" w:lastRow="0" w:firstColumn="1" w:lastColumn="0" w:oddVBand="0" w:evenVBand="0" w:oddHBand="0" w:evenHBand="0" w:firstRowFirstColumn="0" w:firstRowLastColumn="0" w:lastRowFirstColumn="0" w:lastRowLastColumn="0"/>
+                  <w:tcW w:w="4111" w:type="dxa"/>
+                  <w:shd w:val="clear" w:color="auto" w:fill="auto"/>
+                  <w:tcMar>
+                    <w:left w:w="108" w:type="dxa"/>
+                  </w:tcMar>
+                  <w:vAlign w:val="center"/>
+                </w:tcPr>
+                <w:p>
+                  <w:pPr>
+                    <w:pStyle w:val="Subkopje8ptbold1"/>
+                    <w:rPr>
+                      <w:b/>
+                    </w:rPr>
+                  </w:pPr>
+                </w:p>
+              </w:tc>
+              <w:tc>
+                <w:tcPr>
+                  <w:tcW w:w="4709" w:type="dxa"/>
+                  <w:gridSpan w:val="2"/>
+                  <w:shd w:val="clear" w:color="auto" w:fill="FFFFFF" w:themeFill="background1"/>
+                  <w:tcMar>
+                    <w:left w:w="108" w:type="dxa"/>
+                  </w:tcMar>
+                  <w:vAlign w:val="center"/>
+                </w:tcPr>
+                <w:p>
+                  <w:pPr>
+                    <w:spacing w:before="60" w:after="60"/>
+                    <w:jc w:val="center"/>
+                    <w:cnfStyle w:val="000000000000" w:firstRow="0" w:lastRow="0" w:firstColumn="0" w:lastColumn="0" w:oddVBand="0" w:evenVBand="0" w:oddHBand="0" w:evenHBand="0" w:firstRowFirstColumn="0" w:firstRowLastColumn="0" w:lastRowFirstColumn="0" w:lastRowLastColumn="0"/>
+                  </w:pPr>
+                </w:p>
+              </w:tc>
+            </w:tr>
+            <w:tr>
+              <w:tc>
+                <w:tcPr>
+                  <w:cnfStyle w:val="001000000000" w:firstRow="0" w:lastRow="0" w:firstColumn="1" w:lastColumn="0" w:oddVBand="0" w:evenVBand="0" w:oddHBand="0" w:evenHBand="0" w:firstRowFirstColumn="0" w:firstRowLastColumn="0" w:lastRowFirstColumn="0" w:lastRowLastColumn="0"/>
+                  <w:tcW w:w="8820" w:type="dxa"/>
+                  <w:gridSpan w:val="3"/>
+                  <w:tcBorders>
+                    <w:bottom w:val="nil"/>
+                  </w:tcBorders>
+                  <w:shd w:val="clear" w:color="auto" w:fill="DCEEF4"/>
+                  <w:tcMar>
+                    <w:top w:w="113" w:type="dxa"/>
+                    <w:left w:w="108" w:type="dxa"/>
+                    <w:bottom w:w="113" w:type="dxa"/>
+                    <w:right w:w="284" w:type="dxa"/>
+                  </w:tcMar>
+                </w:tcPr>
+                <w:p>
+                  <w:pPr>
+                    <w:tabs>
+                      <w:tab w:val="left" w:pos="2805"/>
+                    </w:tabs>
+                    <w:rPr>
+                      <w:b w:val="0"/>
+                      <w:bCs w:val="0"/>
+                    </w:rPr>
+                  </w:pPr>
+                  <w:r>
+                    <w:rPr>
+                      <w:b w:val="0"/>
+                      <w:bCs w:val="0"/>
+                    </w:rPr>
+                    <w:t xml:space="preserve">For Sinumerik Product line, there was a need to provide facility to log data for more than one channel. Hence it was necessary to update the logging module to capture data from all configured channels in Sinumerik device. As a lead developer I implemented the feature, keeping scalability in mind so that feature can be extended to 'n' channels. I implemented the front end using Qt and actual functionality in C(backward compatibility reasons). It was a </w:t>
+                  </w:r>
+                  <w:r>
+                    <w:rPr>
+                      <w:b w:val="0"/>
+                      <w:bCs w:val="0"/>
+                    </w:rPr>
+                    <w:lastRenderedPageBreak/>
+                    <w:t>complicated assignment as the logging was done in binary file, which will be parsed to display human text.</w:t>
                   </w:r>
                 </w:p>
               </w:tc>
@@ -4323,15 +4806,7 @@
                       <w:b w:val="0"/>
                       <w:bCs w:val="0"/>
                     </w:rPr>
-                    <w:t xml:space="preserve">In Sinumerik product line, there was a need to provide facility for the users to monitor variable values periodically. Hence we had to enhance the existing logging module to capture the values of variables which were getting updated. As a lead developer I designed , implemented and integrated the user interface for the feature requested. My role included : designing, </w:t>
-                  </w:r>
-                  <w:r>
-                    <w:rPr>
-                      <w:b w:val="0"/>
-                      <w:bCs w:val="0"/>
-                    </w:rPr>
-                    <w:lastRenderedPageBreak/>
-                    <w:t>implementation, integrating feature into product line, branch management, code review, stake holder communications(technical).</w:t>
+                    <w:t>In Sinumerik product line, there was a need to provide facility for the users to monitor variable values periodically. Hence we had to enhance the existing logging module to capture the values of variables which were getting updated. As a lead developer I designed , implemented and integrated the user interface for the feature requested. My role included : designing, implementation, integrating feature into product line, branch management, code review, stake holder communications(technical).</w:t>
                   </w:r>
                 </w:p>
               </w:tc>
@@ -4777,7 +5252,7 @@
                           </pic:cNvPicPr>
                         </pic:nvPicPr>
                         <pic:blipFill>
-                          <a:blip r:embed="rId17">
+                          <a:blip r:embed="rId18">
                             <a:extLst>
                               <a:ext uri="{28A0092B-C50C-407E-A947-70E740481C1C}">
                                 <a14:useLocalDpi xmlns:a14="http://schemas.microsoft.com/office/drawing/2010/main" val="0"/>
@@ -5229,400 +5704,13 @@
               </w:tc>
             </w:tr>
           </w:tbl>
-          <w:p/>
-          <w:tbl>
-            <w:tblPr>
-              <w:tblStyle w:val="GridTable1Light-Accent6"/>
-              <w:tblpPr w:leftFromText="142" w:rightFromText="142" w:vertAnchor="text" w:horzAnchor="margin" w:tblpX="1" w:tblpY="1"/>
-              <w:tblOverlap w:val="never"/>
-              <w:tblW w:w="8820" w:type="dxa"/>
-              <w:tblBorders>
-                <w:top w:val="none" w:sz="0" w:space="0" w:color="auto"/>
-                <w:left w:val="none" w:sz="0" w:space="0" w:color="auto"/>
-                <w:bottom w:val="none" w:sz="0" w:space="0" w:color="auto"/>
-                <w:right w:val="none" w:sz="0" w:space="0" w:color="auto"/>
-                <w:insideH w:val="none" w:sz="0" w:space="0" w:color="auto"/>
-                <w:insideV w:val="single" w:sz="24" w:space="0" w:color="FFFFFF" w:themeColor="background1"/>
-              </w:tblBorders>
-              <w:shd w:val="clear" w:color="auto" w:fill="DCEEF4"/>
-              <w:tblLayout w:type="fixed"/>
-              <w:tblLook w:val="04A0" w:firstRow="1" w:lastRow="0" w:firstColumn="1" w:lastColumn="0" w:noHBand="0" w:noVBand="1"/>
-              <w:tblDescription w:val="_workexperience"/>
-            </w:tblPr>
-            <w:tblGrid>
-              <w:gridCol w:w="4111"/>
-              <w:gridCol w:w="19"/>
-              <w:gridCol w:w="4690"/>
-            </w:tblGrid>
-            <w:tr>
-              <w:trPr>
-                <w:cnfStyle w:val="100000000000" w:firstRow="1" w:lastRow="0" w:firstColumn="0" w:lastColumn="0" w:oddVBand="0" w:evenVBand="0" w:oddHBand="0" w:evenHBand="0" w:firstRowFirstColumn="0" w:firstRowLastColumn="0" w:lastRowFirstColumn="0" w:lastRowLastColumn="0"/>
-                <w:trHeight w:val="317"/>
-                <w:tblHeader/>
-              </w:trPr>
-              <w:tc>
-                <w:tcPr>
-                  <w:cnfStyle w:val="001000000000" w:firstRow="0" w:lastRow="0" w:firstColumn="1" w:lastColumn="0" w:oddVBand="0" w:evenVBand="0" w:oddHBand="0" w:evenHBand="0" w:firstRowFirstColumn="0" w:firstRowLastColumn="0" w:lastRowFirstColumn="0" w:lastRowLastColumn="0"/>
-                  <w:tcW w:w="8820" w:type="dxa"/>
-                  <w:gridSpan w:val="3"/>
-                  <w:shd w:val="clear" w:color="auto" w:fill="auto"/>
-                  <w:vAlign w:val="center"/>
-                </w:tcPr>
-                <w:tbl>
-                  <w:tblPr>
-                    <w:tblStyle w:val="GridTable1Light-Accent6"/>
-                    <w:tblpPr w:leftFromText="141" w:rightFromText="141" w:vertAnchor="text" w:horzAnchor="margin" w:tblpX="-142" w:tblpY="-119"/>
-                    <w:tblOverlap w:val="never"/>
-                    <w:tblW w:w="4110" w:type="dxa"/>
-                    <w:tblBorders>
-                      <w:top w:val="none" w:sz="0" w:space="0" w:color="auto"/>
-                      <w:left w:val="none" w:sz="0" w:space="0" w:color="auto"/>
-                      <w:bottom w:val="none" w:sz="0" w:space="0" w:color="auto"/>
-                      <w:right w:val="none" w:sz="0" w:space="0" w:color="auto"/>
-                      <w:insideH w:val="none" w:sz="0" w:space="0" w:color="auto"/>
-                      <w:insideV w:val="single" w:sz="24" w:space="0" w:color="FFFFFF" w:themeColor="background1"/>
-                    </w:tblBorders>
-                    <w:shd w:val="clear" w:color="auto" w:fill="DCEEF4"/>
-                    <w:tblLayout w:type="fixed"/>
-                    <w:tblLook w:val="04A0" w:firstRow="1" w:lastRow="0" w:firstColumn="1" w:lastColumn="0" w:noHBand="0" w:noVBand="1"/>
-                  </w:tblPr>
-                  <w:tblGrid>
-                    <w:gridCol w:w="4110"/>
-                  </w:tblGrid>
-                  <w:tr>
-                    <w:trPr>
-                      <w:cnfStyle w:val="100000000000" w:firstRow="1" w:lastRow="0" w:firstColumn="0" w:lastColumn="0" w:oddVBand="0" w:evenVBand="0" w:oddHBand="0" w:evenHBand="0" w:firstRowFirstColumn="0" w:firstRowLastColumn="0" w:lastRowFirstColumn="0" w:lastRowLastColumn="0"/>
-                      <w:trHeight w:val="567"/>
-                      <w:tblHeader/>
-                    </w:trPr>
-                    <w:tc>
-                      <w:tcPr>
-                        <w:cnfStyle w:val="001000000000" w:firstRow="0" w:lastRow="0" w:firstColumn="1" w:lastColumn="0" w:oddVBand="0" w:evenVBand="0" w:oddHBand="0" w:evenHBand="0" w:firstRowFirstColumn="0" w:firstRowLastColumn="0" w:lastRowFirstColumn="0" w:lastRowLastColumn="0"/>
-                        <w:tcW w:w="4111" w:type="dxa"/>
-                        <w:shd w:val="clear" w:color="auto" w:fill="auto"/>
-                        <w:hideMark/>
-                      </w:tcPr>
-                      <w:p>
-                        <w:pPr>
-                          <w:pStyle w:val="Subkopje8ptbold1"/>
-                          <w:rPr>
-                            <w:b/>
-                          </w:rPr>
-                        </w:pPr>
-                        <w:r>
-                          <w:rPr>
-                            <w:b/>
-                            <w:color w:val="075E78"/>
-                          </w:rPr>
-                          <w:br/>
-                          <w:t>Period</w:t>
-                        </w:r>
-                      </w:p>
-                    </w:tc>
-                  </w:tr>
-                </w:tbl>
-                <w:p>
-                  <w:pPr>
-                    <w:pStyle w:val="KopjeICTCVTool"/>
-                    <w:framePr w:hSpace="0" w:wrap="auto" w:vAnchor="margin" w:hAnchor="text" w:yAlign="inline"/>
-                    <w:suppressOverlap w:val="0"/>
-                  </w:pPr>
-                </w:p>
-                <w:p>
-                  <w:pPr>
-                    <w:pStyle w:val="Subkopje8ptbold1"/>
-                    <w:rPr>
-                      <w:b/>
-                    </w:rPr>
-                  </w:pPr>
-                  <w:r>
-                    <w:rPr>
-                      <w:b/>
-                      <w:color w:val="075E78"/>
-                    </w:rPr>
-                    <w:t>Function</w:t>
-                  </w:r>
-                </w:p>
-              </w:tc>
-            </w:tr>
-            <w:tr>
-              <w:tc>
-                <w:tcPr>
-                  <w:cnfStyle w:val="001000000000" w:firstRow="0" w:lastRow="0" w:firstColumn="1" w:lastColumn="0" w:oddVBand="0" w:evenVBand="0" w:oddHBand="0" w:evenHBand="0" w:firstRowFirstColumn="0" w:firstRowLastColumn="0" w:lastRowFirstColumn="0" w:lastRowLastColumn="0"/>
-                  <w:tcW w:w="4111" w:type="dxa"/>
-                  <w:tcBorders>
-                    <w:top w:val="nil"/>
-                    <w:left w:val="nil"/>
-                    <w:bottom w:val="nil"/>
-                    <w:right w:val="single" w:sz="24" w:space="0" w:color="FFFFFF" w:themeColor="background1"/>
-                  </w:tcBorders>
-                  <w:shd w:val="clear" w:color="auto" w:fill="DCEEF4"/>
-                  <w:tcMar>
-                    <w:top w:w="113" w:type="dxa"/>
-                    <w:left w:w="108" w:type="dxa"/>
-                    <w:bottom w:w="113" w:type="dxa"/>
-                    <w:right w:w="284" w:type="dxa"/>
-                  </w:tcMar>
-                  <w:hideMark/>
-                </w:tcPr>
-                <w:p>
-                  <w:pPr>
-                    <w:rPr>
-                      <w:b w:val="0"/>
-                      <w:bCs w:val="0"/>
-                    </w:rPr>
-                  </w:pPr>
-                  <w:r>
-                    <w:rPr>
-                      <w:b w:val="0"/>
-                      <w:bCs w:val="0"/>
-                    </w:rPr>
-                    <w:t>1-2021 to 6-2021</w:t>
-                  </w:r>
-                </w:p>
-              </w:tc>
-              <w:tc>
-                <w:tcPr>
-                  <w:tcW w:w="4709" w:type="dxa"/>
-                  <w:gridSpan w:val="2"/>
-                  <w:tcBorders>
-                    <w:top w:val="nil"/>
-                    <w:left w:val="single" w:sz="24" w:space="0" w:color="FFFFFF" w:themeColor="background1"/>
-                    <w:bottom w:val="nil"/>
-                    <w:right w:val="nil"/>
-                  </w:tcBorders>
-                  <w:shd w:val="clear" w:color="auto" w:fill="DCEEF4"/>
-                  <w:tcMar>
-                    <w:top w:w="113" w:type="dxa"/>
-                    <w:left w:w="108" w:type="dxa"/>
-                    <w:bottom w:w="113" w:type="dxa"/>
-                    <w:right w:w="284" w:type="dxa"/>
-                  </w:tcMar>
-                  <w:hideMark/>
-                </w:tcPr>
-                <w:p>
-                  <w:pPr>
-                    <w:ind w:left="54"/>
-                    <w:cnfStyle w:val="000000000000" w:firstRow="0" w:lastRow="0" w:firstColumn="0" w:lastColumn="0" w:oddVBand="0" w:evenVBand="0" w:oddHBand="0" w:evenHBand="0" w:firstRowFirstColumn="0" w:firstRowLastColumn="0" w:lastRowFirstColumn="0" w:lastRowLastColumn="0"/>
-                  </w:pPr>
-                  <w:r>
-                    <w:t>Lead Engineer</w:t>
-                  </w:r>
-                </w:p>
-              </w:tc>
-            </w:tr>
-            <w:tr>
-              <w:tc>
-                <w:tcPr>
-                  <w:cnfStyle w:val="001000000000" w:firstRow="0" w:lastRow="0" w:firstColumn="1" w:lastColumn="0" w:oddVBand="0" w:evenVBand="0" w:oddHBand="0" w:evenHBand="0" w:firstRowFirstColumn="0" w:firstRowLastColumn="0" w:lastRowFirstColumn="0" w:lastRowLastColumn="0"/>
-                  <w:tcW w:w="4111" w:type="dxa"/>
-                  <w:tcBorders>
-                    <w:top w:val="nil"/>
-                    <w:left w:val="nil"/>
-                    <w:bottom w:val="nil"/>
-                    <w:right w:val="single" w:sz="24" w:space="0" w:color="FFFFFF" w:themeColor="background1"/>
-                  </w:tcBorders>
-                  <w:shd w:val="clear" w:color="auto" w:fill="auto"/>
-                  <w:vAlign w:val="center"/>
-                  <w:hideMark/>
-                </w:tcPr>
-                <w:p>
-                  <w:pPr>
-                    <w:pStyle w:val="Subkopje8ptbold1"/>
-                    <w:rPr>
-                      <w:b/>
-                      <w:bCs w:val="0"/>
-                    </w:rPr>
-                  </w:pPr>
-                  <w:r>
-                    <w:rPr>
-                      <w:b/>
-                      <w:bCs w:val="0"/>
-                      <w:color w:val="075E78"/>
-                    </w:rPr>
-                    <w:t>Organization</w:t>
-                  </w:r>
-                </w:p>
-              </w:tc>
-              <w:tc>
-                <w:tcPr>
-                  <w:tcW w:w="4709" w:type="dxa"/>
-                  <w:gridSpan w:val="2"/>
-                  <w:tcBorders>
-                    <w:top w:val="nil"/>
-                    <w:left w:val="single" w:sz="24" w:space="0" w:color="FFFFFF" w:themeColor="background1"/>
-                    <w:bottom w:val="nil"/>
-                    <w:right w:val="nil"/>
-                  </w:tcBorders>
-                  <w:shd w:val="clear" w:color="auto" w:fill="FFFFFF" w:themeFill="background1"/>
-                  <w:vAlign w:val="center"/>
-                  <w:hideMark/>
-                </w:tcPr>
-                <w:p>
-                  <w:pPr>
-                    <w:pStyle w:val="Subkopje8ptbold"/>
-                    <w:cnfStyle w:val="000000000000" w:firstRow="0" w:lastRow="0" w:firstColumn="0" w:lastColumn="0" w:oddVBand="0" w:evenVBand="0" w:oddHBand="0" w:evenHBand="0" w:firstRowFirstColumn="0" w:firstRowLastColumn="0" w:lastRowFirstColumn="0" w:lastRowLastColumn="0"/>
-                  </w:pPr>
-                  <w:r>
-                    <w:rPr>
-                      <w:color w:val="075E78"/>
-                    </w:rPr>
-                    <w:t xml:space="preserve"> Project</w:t>
-                  </w:r>
-                </w:p>
-              </w:tc>
-            </w:tr>
-            <w:tr>
-              <w:tc>
-                <w:tcPr>
-                  <w:cnfStyle w:val="001000000000" w:firstRow="0" w:lastRow="0" w:firstColumn="1" w:lastColumn="0" w:oddVBand="0" w:evenVBand="0" w:oddHBand="0" w:evenHBand="0" w:firstRowFirstColumn="0" w:firstRowLastColumn="0" w:lastRowFirstColumn="0" w:lastRowLastColumn="0"/>
-                  <w:tcW w:w="4130" w:type="dxa"/>
-                  <w:gridSpan w:val="2"/>
-                  <w:tcBorders>
-                    <w:top w:val="nil"/>
-                    <w:left w:val="nil"/>
-                    <w:bottom w:val="nil"/>
-                    <w:right w:val="single" w:sz="24" w:space="0" w:color="FFFFFF" w:themeColor="background1"/>
-                  </w:tcBorders>
-                  <w:shd w:val="clear" w:color="auto" w:fill="DCEEF4"/>
-                  <w:tcMar>
-                    <w:top w:w="113" w:type="dxa"/>
-                    <w:left w:w="108" w:type="dxa"/>
-                    <w:bottom w:w="113" w:type="dxa"/>
-                    <w:right w:w="284" w:type="dxa"/>
-                  </w:tcMar>
-                  <w:hideMark/>
-                </w:tcPr>
-                <w:p>
-                  <w:pPr>
-                    <w:rPr>
-                      <w:b w:val="0"/>
-                      <w:bCs w:val="0"/>
-                    </w:rPr>
-                  </w:pPr>
-                  <w:r>
-                    <w:rPr>
-                      <w:b w:val="0"/>
-                      <w:bCs w:val="0"/>
-                    </w:rPr>
-                    <w:t>Siemens</w:t>
-                  </w:r>
-                </w:p>
-              </w:tc>
-              <w:tc>
-                <w:tcPr>
-                  <w:tcW w:w="4690" w:type="dxa"/>
-                  <w:tcBorders>
-                    <w:top w:val="nil"/>
-                    <w:left w:val="single" w:sz="24" w:space="0" w:color="FFFFFF" w:themeColor="background1"/>
-                    <w:bottom w:val="nil"/>
-                    <w:right w:val="nil"/>
-                  </w:tcBorders>
-                  <w:shd w:val="clear" w:color="auto" w:fill="DCEEF4"/>
-                  <w:tcMar>
-                    <w:top w:w="0" w:type="dxa"/>
-                    <w:left w:w="108" w:type="dxa"/>
-                    <w:bottom w:w="0" w:type="dxa"/>
-                    <w:right w:w="284" w:type="dxa"/>
-                  </w:tcMar>
-                  <w:hideMark/>
-                </w:tcPr>
-                <w:p>
-                  <w:pPr>
-                    <w:cnfStyle w:val="000000000000" w:firstRow="0" w:lastRow="0" w:firstColumn="0" w:lastColumn="0" w:oddVBand="0" w:evenVBand="0" w:oddHBand="0" w:evenHBand="0" w:firstRowFirstColumn="0" w:firstRowLastColumn="0" w:lastRowFirstColumn="0" w:lastRowLastColumn="0"/>
-                    <w:rPr>
-                      <w:b/>
-                      <w:bCs/>
-                    </w:rPr>
-                  </w:pPr>
-                  <w:r>
-                    <w:t>Sinumerik Controller</w:t>
-                  </w:r>
-                </w:p>
-              </w:tc>
-            </w:tr>
-            <w:tr>
-              <w:tc>
-                <w:tcPr>
-                  <w:cnfStyle w:val="001000000000" w:firstRow="0" w:lastRow="0" w:firstColumn="1" w:lastColumn="0" w:oddVBand="0" w:evenVBand="0" w:oddHBand="0" w:evenHBand="0" w:firstRowFirstColumn="0" w:firstRowLastColumn="0" w:lastRowFirstColumn="0" w:lastRowLastColumn="0"/>
-                  <w:tcW w:w="4111" w:type="dxa"/>
-                  <w:tcBorders>
-                    <w:top w:val="nil"/>
-                    <w:left w:val="nil"/>
-                    <w:bottom w:val="nil"/>
-                    <w:right w:val="single" w:sz="24" w:space="0" w:color="FFFFFF" w:themeColor="background1"/>
-                  </w:tcBorders>
-                  <w:shd w:val="clear" w:color="auto" w:fill="auto"/>
-                  <w:vAlign w:val="center"/>
-                </w:tcPr>
-                <w:p>
-                  <w:pPr>
-                    <w:pStyle w:val="Subkopje8ptbold1"/>
-                    <w:rPr>
-                      <w:b/>
-                    </w:rPr>
-                  </w:pPr>
-                </w:p>
-              </w:tc>
-              <w:tc>
-                <w:tcPr>
-                  <w:tcW w:w="4709" w:type="dxa"/>
-                  <w:gridSpan w:val="2"/>
-                  <w:tcBorders>
-                    <w:top w:val="nil"/>
-                    <w:left w:val="single" w:sz="24" w:space="0" w:color="FFFFFF" w:themeColor="background1"/>
-                    <w:bottom w:val="nil"/>
-                    <w:right w:val="nil"/>
-                  </w:tcBorders>
-                  <w:shd w:val="clear" w:color="auto" w:fill="FFFFFF" w:themeFill="background1"/>
-                  <w:vAlign w:val="center"/>
-                </w:tcPr>
-                <w:p>
-                  <w:pPr>
-                    <w:spacing w:before="60" w:after="60"/>
-                    <w:jc w:val="center"/>
-                    <w:cnfStyle w:val="000000000000" w:firstRow="0" w:lastRow="0" w:firstColumn="0" w:lastColumn="0" w:oddVBand="0" w:evenVBand="0" w:oddHBand="0" w:evenHBand="0" w:firstRowFirstColumn="0" w:firstRowLastColumn="0" w:lastRowFirstColumn="0" w:lastRowLastColumn="0"/>
-                  </w:pPr>
-                </w:p>
-              </w:tc>
-            </w:tr>
-            <w:tr>
-              <w:tc>
-                <w:tcPr>
-                  <w:cnfStyle w:val="001000000000" w:firstRow="0" w:lastRow="0" w:firstColumn="1" w:lastColumn="0" w:oddVBand="0" w:evenVBand="0" w:oddHBand="0" w:evenHBand="0" w:firstRowFirstColumn="0" w:firstRowLastColumn="0" w:lastRowFirstColumn="0" w:lastRowLastColumn="0"/>
-                  <w:tcW w:w="8820" w:type="dxa"/>
-                  <w:gridSpan w:val="3"/>
-                  <w:shd w:val="clear" w:color="auto" w:fill="DCEEF4"/>
-                  <w:tcMar>
-                    <w:top w:w="113" w:type="dxa"/>
-                    <w:left w:w="108" w:type="dxa"/>
-                    <w:bottom w:w="113" w:type="dxa"/>
-                    <w:right w:w="284" w:type="dxa"/>
-                  </w:tcMar>
-                  <w:hideMark/>
-                </w:tcPr>
-                <w:p>
-                  <w:pPr>
-                    <w:tabs>
-                      <w:tab w:val="left" w:pos="2805"/>
-                    </w:tabs>
-                    <w:rPr>
-                      <w:b w:val="0"/>
-                      <w:bCs w:val="0"/>
-                    </w:rPr>
-                  </w:pPr>
-                  <w:r>
-                    <w:rPr>
-                      <w:b w:val="0"/>
-                      <w:bCs w:val="0"/>
-                    </w:rPr>
-                    <w:t>In Sinumerik product line, there was a need to provide facility for the users to monitor variable values periodically. Hence we had to enhance the existing logging module to capture the values of variables which were getting updated. As a lead developer I designed , implemented and integrated the user interface for the feature requested. My role included : designing, implementation, integrating feature into product line, branch management, code review, stake holder communications(technical).</w:t>
-                  </w:r>
-                </w:p>
-              </w:tc>
-            </w:tr>
-          </w:tbl>
-          <w:p/>
+          <w:p>
+            <w:pPr>
+              <w:rPr>
+                <w:lang w:val="en-US"/>
+              </w:rPr>
+            </w:pPr>
+          </w:p>
           <w:tbl>
             <w:tblPr>
               <w:tblStyle w:val="GridTable1Light-Accent6"/>
@@ -5771,7 +5859,7 @@
                       <w:b w:val="0"/>
                       <w:bCs w:val="0"/>
                     </w:rPr>
-                    <w:t>4-2020 to 12-2020</w:t>
+                    <w:t>1-2021 to 6-2021</w:t>
                   </w:r>
                 </w:p>
               </w:tc>
@@ -6010,13 +6098,19 @@
                       <w:b w:val="0"/>
                       <w:bCs w:val="0"/>
                     </w:rPr>
-                    <w:t>It was requested to provide a device registration facility in Sinumerik product lines to help in warranty verification and customer support.  Hence we had to develop an user interface with QR Code, so that user can register their devices. As lead developer I designed, implemented and integrated the feature into the product mainly the user interface and QR code widget. My role included implementation, branch management , communicating with stake holders, reviewing the code and automation.</w:t>
+                    <w:t>In Sinumerik product line, there was a need to provide facility for the users to monitor variable values periodically. Hence we had to enhance the existing logging module to capture the values of variables which were getting updated. As a lead developer I designed , implemented and integrated the user interface for the feature requested. My role included : designing, implementation, integrating feature into product line, branch management, code review, stake holder communications(technical).</w:t>
                   </w:r>
                 </w:p>
               </w:tc>
             </w:tr>
           </w:tbl>
-          <w:p/>
+          <w:p>
+            <w:pPr>
+              <w:rPr>
+                <w:lang w:val="en-US"/>
+              </w:rPr>
+            </w:pPr>
+          </w:p>
           <w:tbl>
             <w:tblPr>
               <w:tblStyle w:val="GridTable1Light-Accent6"/>
@@ -6164,7 +6258,7 @@
                       <w:b w:val="0"/>
                       <w:bCs w:val="0"/>
                     </w:rPr>
-                    <w:t>6-2019 to 3-2020</w:t>
+                    <w:t>4-2020 to 12-2020</w:t>
                   </w:r>
                 </w:p>
               </w:tc>
@@ -6403,13 +6497,19 @@
                       <w:b w:val="0"/>
                       <w:bCs w:val="0"/>
                     </w:rPr>
-                    <w:t>The performance of integrated camera feature was not up to the mark leading to system crash, hang and high response time. Hence there was a need to improve the camera application performance. As lead developer I took up the task of debugging and resolving the problem. I refactored the code to use the Qt Signal slot to achieve thread synchronization, leading to launch time improvement, increased response time and better user experience.</w:t>
+                    <w:t>It was requested to provide a device registration facility in Sinumerik product lines to help in warranty verification and customer support.  Hence we had to develop an user interface with QR Code, so that user can register their devices. As lead developer I designed, implemented and integrated the feature into the product mainly the user interface and QR code widget. My role included implementation, branch management , communicating with stake holders, reviewing the code and automation.</w:t>
                   </w:r>
                 </w:p>
               </w:tc>
             </w:tr>
           </w:tbl>
-          <w:p/>
+          <w:p>
+            <w:pPr>
+              <w:rPr>
+                <w:lang w:val="en-US"/>
+              </w:rPr>
+            </w:pPr>
+          </w:p>
           <w:tbl>
             <w:tblPr>
               <w:tblStyle w:val="GridTable1Light-Accent6"/>
@@ -6557,7 +6657,7 @@
                       <w:b w:val="0"/>
                       <w:bCs w:val="0"/>
                     </w:rPr>
-                    <w:t>11-2018 to 5-2019</w:t>
+                    <w:t>6-2019 to 3-2020</w:t>
                   </w:r>
                 </w:p>
               </w:tc>
@@ -6796,13 +6896,19 @@
                       <w:b w:val="0"/>
                       <w:bCs w:val="0"/>
                     </w:rPr>
-                    <w:t>There was a request to provide camera preview facility into Sinumerik product line. We had to integrate the camera control into product ,which we had done a proof of concept. As lead developer, my role included design, implementation, integrating , branch management, communicating with German colleagues for collaboration.</w:t>
+                    <w:t>The performance of integrated camera feature was not up to the mark leading to system crash, hang and high response time. Hence there was a need to improve the camera application performance. As lead developer I took up the task of debugging and resolving the problem. I refactored the code to use the Qt Signal slot to achieve thread synchronization, leading to launch time improvement, increased response time and better user experience.</w:t>
                   </w:r>
                 </w:p>
               </w:tc>
             </w:tr>
           </w:tbl>
-          <w:p/>
+          <w:p>
+            <w:pPr>
+              <w:rPr>
+                <w:lang w:val="en-US"/>
+              </w:rPr>
+            </w:pPr>
+          </w:p>
           <w:tbl>
             <w:tblPr>
               <w:tblStyle w:val="GridTable1Light-Accent6"/>
@@ -6950,7 +7056,7 @@
                       <w:b w:val="0"/>
                       <w:bCs w:val="0"/>
                     </w:rPr>
-                    <w:t>1-2018 to 9-2018</w:t>
+                    <w:t>11-2018 to 5-2019</w:t>
                   </w:r>
                 </w:p>
               </w:tc>
@@ -7078,6 +7184,7 @@
                       <w:b w:val="0"/>
                       <w:bCs w:val="0"/>
                     </w:rPr>
+                    <w:lastRenderedPageBreak/>
                     <w:t>Siemens</w:t>
                   </w:r>
                 </w:p>
@@ -7189,13 +7296,19 @@
                       <w:b w:val="0"/>
                       <w:bCs w:val="0"/>
                     </w:rPr>
-                    <w:t>There was a need to provide camera previewing facility in Sinumerik product line. We had to evaluate various multi-media frame works to make the feature work and evaluate the performance of different open source multi-media frameworks. As a lead developer I evaluated 3 multi media frame works. I drove the proof of concept to completion, providing feasibility and performance data. We were able to gain confidence of our German counterparts by my demonstration and we got green signal to integrate feature into product.</w:t>
+                    <w:t>There was a request to provide camera preview facility into Sinumerik product line. We had to integrate the camera control into product ,which we had done a proof of concept. As lead developer, my role included design, implementation, integrating , branch management, communicating with German colleagues for collaboration.</w:t>
                   </w:r>
                 </w:p>
               </w:tc>
             </w:tr>
           </w:tbl>
-          <w:p/>
+          <w:p>
+            <w:pPr>
+              <w:rPr>
+                <w:lang w:val="en-US"/>
+              </w:rPr>
+            </w:pPr>
+          </w:p>
           <w:tbl>
             <w:tblPr>
               <w:tblStyle w:val="GridTable1Light-Accent6"/>
@@ -7343,7 +7456,7 @@
                       <w:b w:val="0"/>
                       <w:bCs w:val="0"/>
                     </w:rPr>
-                    <w:t>8-2016 to 6-2017</w:t>
+                    <w:t>1-2018 to 9-2018</w:t>
                   </w:r>
                 </w:p>
               </w:tc>
@@ -7372,7 +7485,7 @@
                     <w:cnfStyle w:val="000000000000" w:firstRow="0" w:lastRow="0" w:firstColumn="0" w:lastColumn="0" w:oddVBand="0" w:evenVBand="0" w:oddHBand="0" w:evenHBand="0" w:firstRowFirstColumn="0" w:firstRowLastColumn="0" w:lastRowFirstColumn="0" w:lastRowLastColumn="0"/>
                   </w:pPr>
                   <w:r>
-                    <w:t>Senior Software Engineer</w:t>
+                    <w:t>Lead Engineer</w:t>
                   </w:r>
                 </w:p>
               </w:tc>
@@ -7471,7 +7584,7 @@
                       <w:b w:val="0"/>
                       <w:bCs w:val="0"/>
                     </w:rPr>
-                    <w:t>Norton Lifelock</w:t>
+                    <w:t>Siemens</w:t>
                   </w:r>
                 </w:p>
               </w:tc>
@@ -7502,7 +7615,7 @@
                     </w:rPr>
                   </w:pPr>
                   <w:r>
-                    <w:t>Norton 360 and Norton Antivirus</w:t>
+                    <w:t>Sinumerik Controller</w:t>
                   </w:r>
                 </w:p>
               </w:tc>
@@ -7582,13 +7695,19 @@
                       <w:b w:val="0"/>
                       <w:bCs w:val="0"/>
                     </w:rPr>
-                    <w:t>The launch time of settings user interface was more than the set benchmark. So we had to root cause or record/ration the time impact of modules affecting the launch time. As a software engineer, I debugged the issue and concluded that the loading of all scripts at the launch of User interface was impacting the launch time.</w:t>
+                    <w:t>There was a need to provide camera previewing facility in Sinumerik product line. We had to evaluate various multi-media frame works to make the feature work and evaluate the performance of different open source multi-media frameworks. As a lead developer I evaluated 3 multi media frame works. I drove the proof of concept to completion, providing feasibility and performance data. We were able to gain confidence of our German counterparts by my demonstration and we got green signal to integrate feature into product.</w:t>
                   </w:r>
                 </w:p>
               </w:tc>
             </w:tr>
           </w:tbl>
-          <w:p/>
+          <w:p>
+            <w:pPr>
+              <w:rPr>
+                <w:lang w:val="en-US"/>
+              </w:rPr>
+            </w:pPr>
+          </w:p>
           <w:tbl>
             <w:tblPr>
               <w:tblStyle w:val="GridTable1Light-Accent6"/>
@@ -7736,7 +7855,7 @@
                       <w:b w:val="0"/>
                       <w:bCs w:val="0"/>
                     </w:rPr>
-                    <w:t>9-2015 to 7-2016</w:t>
+                    <w:t>8-2016 to 6-2017</w:t>
                   </w:r>
                 </w:p>
               </w:tc>
@@ -7765,7 +7884,7 @@
                     <w:cnfStyle w:val="000000000000" w:firstRow="0" w:lastRow="0" w:firstColumn="0" w:lastColumn="0" w:oddVBand="0" w:evenVBand="0" w:oddHBand="0" w:evenHBand="0" w:firstRowFirstColumn="0" w:firstRowLastColumn="0" w:lastRowFirstColumn="0" w:lastRowLastColumn="0"/>
                   </w:pPr>
                   <w:r>
-                    <w:t>Software Engineer</w:t>
+                    <w:t>Senior Software Engineer</w:t>
                   </w:r>
                 </w:p>
               </w:tc>
@@ -7975,13 +8094,19 @@
                       <w:b w:val="0"/>
                       <w:bCs w:val="0"/>
                     </w:rPr>
-                    <w:t>It was necessary to search for the settings toggles in the Norton product so that user can update the toggle quickly. To achieve that we had to implement the Search toolbar functionality in the Norton product. As a software engineer, I implemented the search functionality into the Norton products. My role included implementation, collaborating with American development counter parts.</w:t>
+                    <w:t>The launch time of settings user interface was more than the set benchmark. So we had to root cause or record/ration the time impact of modules affecting the launch time. As a software engineer, I debugged the issue and concluded that the loading of all scripts at the launch of User interface was impacting the launch time.</w:t>
                   </w:r>
                 </w:p>
               </w:tc>
             </w:tr>
           </w:tbl>
-          <w:p/>
+          <w:p>
+            <w:pPr>
+              <w:rPr>
+                <w:lang w:val="en-US"/>
+              </w:rPr>
+            </w:pPr>
+          </w:p>
           <w:tbl>
             <w:tblPr>
               <w:tblStyle w:val="GridTable1Light-Accent6"/>
@@ -8129,7 +8254,7 @@
                       <w:b w:val="0"/>
                       <w:bCs w:val="0"/>
                     </w:rPr>
-                    <w:t>11-2014 to 8-2015</w:t>
+                    <w:t>9-2015 to 7-2016</w:t>
                   </w:r>
                 </w:p>
               </w:tc>
@@ -8368,407 +8493,19 @@
                       <w:b w:val="0"/>
                       <w:bCs w:val="0"/>
                     </w:rPr>
-                    <w:t>The usage of many features was less than expected in Norton products. It was necessary to introduce the basic essential  features of Norton right after installation. Hence it was decided to provide a product tour after installation. As a software developer, I implemented the product tour of Norton product line. My responsibility included implementation, unit testing and co-ordination with test team for testing of feature.</w:t>
+                    <w:t>It was necessary to search for the settings toggles in the Norton product so that user can update the toggle quickly. To achieve that we had to implement the Search toolbar functionality in the Norton product. As a software engineer, I implemented the search functionality into the Norton products. My role included implementation, collaborating with American development counter parts.</w:t>
                   </w:r>
                 </w:p>
               </w:tc>
             </w:tr>
           </w:tbl>
-          <w:p/>
-          <w:tbl>
-            <w:tblPr>
-              <w:tblStyle w:val="GridTable1Light-Accent6"/>
-              <w:tblpPr w:leftFromText="142" w:rightFromText="142" w:vertAnchor="text" w:horzAnchor="margin" w:tblpX="1" w:tblpY="1"/>
-              <w:tblOverlap w:val="never"/>
-              <w:tblW w:w="8820" w:type="dxa"/>
-              <w:tblBorders>
-                <w:top w:val="none" w:sz="0" w:space="0" w:color="auto"/>
-                <w:left w:val="none" w:sz="0" w:space="0" w:color="auto"/>
-                <w:bottom w:val="none" w:sz="0" w:space="0" w:color="auto"/>
-                <w:right w:val="none" w:sz="0" w:space="0" w:color="auto"/>
-                <w:insideH w:val="none" w:sz="0" w:space="0" w:color="auto"/>
-                <w:insideV w:val="single" w:sz="24" w:space="0" w:color="FFFFFF" w:themeColor="background1"/>
-              </w:tblBorders>
-              <w:shd w:val="clear" w:color="auto" w:fill="DCEEF4"/>
-              <w:tblLayout w:type="fixed"/>
-              <w:tblLook w:val="04A0" w:firstRow="1" w:lastRow="0" w:firstColumn="1" w:lastColumn="0" w:noHBand="0" w:noVBand="1"/>
-              <w:tblDescription w:val="_workexperience"/>
-            </w:tblPr>
-            <w:tblGrid>
-              <w:gridCol w:w="4111"/>
-              <w:gridCol w:w="19"/>
-              <w:gridCol w:w="4690"/>
-            </w:tblGrid>
-            <w:tr>
-              <w:trPr>
-                <w:cnfStyle w:val="100000000000" w:firstRow="1" w:lastRow="0" w:firstColumn="0" w:lastColumn="0" w:oddVBand="0" w:evenVBand="0" w:oddHBand="0" w:evenHBand="0" w:firstRowFirstColumn="0" w:firstRowLastColumn="0" w:lastRowFirstColumn="0" w:lastRowLastColumn="0"/>
-                <w:trHeight w:val="317"/>
-                <w:tblHeader/>
-              </w:trPr>
-              <w:tc>
-                <w:tcPr>
-                  <w:cnfStyle w:val="001000000000" w:firstRow="0" w:lastRow="0" w:firstColumn="1" w:lastColumn="0" w:oddVBand="0" w:evenVBand="0" w:oddHBand="0" w:evenHBand="0" w:firstRowFirstColumn="0" w:firstRowLastColumn="0" w:lastRowFirstColumn="0" w:lastRowLastColumn="0"/>
-                  <w:tcW w:w="8820" w:type="dxa"/>
-                  <w:gridSpan w:val="3"/>
-                  <w:shd w:val="clear" w:color="auto" w:fill="auto"/>
-                  <w:vAlign w:val="center"/>
-                </w:tcPr>
-                <w:tbl>
-                  <w:tblPr>
-                    <w:tblStyle w:val="GridTable1Light-Accent6"/>
-                    <w:tblpPr w:leftFromText="141" w:rightFromText="141" w:vertAnchor="text" w:horzAnchor="margin" w:tblpX="-142" w:tblpY="-119"/>
-                    <w:tblOverlap w:val="never"/>
-                    <w:tblW w:w="4110" w:type="dxa"/>
-                    <w:tblBorders>
-                      <w:top w:val="none" w:sz="0" w:space="0" w:color="auto"/>
-                      <w:left w:val="none" w:sz="0" w:space="0" w:color="auto"/>
-                      <w:bottom w:val="none" w:sz="0" w:space="0" w:color="auto"/>
-                      <w:right w:val="none" w:sz="0" w:space="0" w:color="auto"/>
-                      <w:insideH w:val="none" w:sz="0" w:space="0" w:color="auto"/>
-                      <w:insideV w:val="single" w:sz="24" w:space="0" w:color="FFFFFF" w:themeColor="background1"/>
-                    </w:tblBorders>
-                    <w:shd w:val="clear" w:color="auto" w:fill="DCEEF4"/>
-                    <w:tblLayout w:type="fixed"/>
-                    <w:tblLook w:val="04A0" w:firstRow="1" w:lastRow="0" w:firstColumn="1" w:lastColumn="0" w:noHBand="0" w:noVBand="1"/>
-                  </w:tblPr>
-                  <w:tblGrid>
-                    <w:gridCol w:w="4110"/>
-                  </w:tblGrid>
-                  <w:tr>
-                    <w:trPr>
-                      <w:cnfStyle w:val="100000000000" w:firstRow="1" w:lastRow="0" w:firstColumn="0" w:lastColumn="0" w:oddVBand="0" w:evenVBand="0" w:oddHBand="0" w:evenHBand="0" w:firstRowFirstColumn="0" w:firstRowLastColumn="0" w:lastRowFirstColumn="0" w:lastRowLastColumn="0"/>
-                      <w:trHeight w:val="567"/>
-                      <w:tblHeader/>
-                    </w:trPr>
-                    <w:tc>
-                      <w:tcPr>
-                        <w:cnfStyle w:val="001000000000" w:firstRow="0" w:lastRow="0" w:firstColumn="1" w:lastColumn="0" w:oddVBand="0" w:evenVBand="0" w:oddHBand="0" w:evenHBand="0" w:firstRowFirstColumn="0" w:firstRowLastColumn="0" w:lastRowFirstColumn="0" w:lastRowLastColumn="0"/>
-                        <w:tcW w:w="4111" w:type="dxa"/>
-                        <w:shd w:val="clear" w:color="auto" w:fill="auto"/>
-                        <w:hideMark/>
-                      </w:tcPr>
-                      <w:p>
-                        <w:pPr>
-                          <w:pStyle w:val="Subkopje8ptbold1"/>
-                          <w:rPr>
-                            <w:b/>
-                          </w:rPr>
-                        </w:pPr>
-                        <w:r>
-                          <w:rPr>
-                            <w:b/>
-                            <w:color w:val="075E78"/>
-                          </w:rPr>
-                          <w:lastRenderedPageBreak/>
-                          <w:br/>
-                          <w:t>Period</w:t>
-                        </w:r>
-                      </w:p>
-                    </w:tc>
-                  </w:tr>
-                </w:tbl>
-                <w:p>
-                  <w:pPr>
-                    <w:pStyle w:val="KopjeICTCVTool"/>
-                    <w:framePr w:hSpace="0" w:wrap="auto" w:vAnchor="margin" w:hAnchor="text" w:yAlign="inline"/>
-                    <w:suppressOverlap w:val="0"/>
-                  </w:pPr>
-                </w:p>
-                <w:p>
-                  <w:pPr>
-                    <w:pStyle w:val="Subkopje8ptbold1"/>
-                    <w:rPr>
-                      <w:b/>
-                    </w:rPr>
-                  </w:pPr>
-                  <w:r>
-                    <w:rPr>
-                      <w:b/>
-                      <w:color w:val="075E78"/>
-                    </w:rPr>
-                    <w:t>Function</w:t>
-                  </w:r>
-                </w:p>
-              </w:tc>
-            </w:tr>
-            <w:tr>
-              <w:tc>
-                <w:tcPr>
-                  <w:cnfStyle w:val="001000000000" w:firstRow="0" w:lastRow="0" w:firstColumn="1" w:lastColumn="0" w:oddVBand="0" w:evenVBand="0" w:oddHBand="0" w:evenHBand="0" w:firstRowFirstColumn="0" w:firstRowLastColumn="0" w:lastRowFirstColumn="0" w:lastRowLastColumn="0"/>
-                  <w:tcW w:w="4111" w:type="dxa"/>
-                  <w:tcBorders>
-                    <w:top w:val="nil"/>
-                    <w:left w:val="nil"/>
-                    <w:bottom w:val="nil"/>
-                    <w:right w:val="single" w:sz="24" w:space="0" w:color="FFFFFF" w:themeColor="background1"/>
-                  </w:tcBorders>
-                  <w:shd w:val="clear" w:color="auto" w:fill="DCEEF4"/>
-                  <w:tcMar>
-                    <w:top w:w="113" w:type="dxa"/>
-                    <w:left w:w="108" w:type="dxa"/>
-                    <w:bottom w:w="113" w:type="dxa"/>
-                    <w:right w:w="284" w:type="dxa"/>
-                  </w:tcMar>
-                  <w:hideMark/>
-                </w:tcPr>
-                <w:p>
-                  <w:pPr>
-                    <w:rPr>
-                      <w:b w:val="0"/>
-                      <w:bCs w:val="0"/>
-                    </w:rPr>
-                  </w:pPr>
-                  <w:r>
-                    <w:rPr>
-                      <w:b w:val="0"/>
-                      <w:bCs w:val="0"/>
-                    </w:rPr>
-                    <w:t>2-2014 to 10-2014</w:t>
-                  </w:r>
-                </w:p>
-              </w:tc>
-              <w:tc>
-                <w:tcPr>
-                  <w:tcW w:w="4709" w:type="dxa"/>
-                  <w:gridSpan w:val="2"/>
-                  <w:tcBorders>
-                    <w:top w:val="nil"/>
-                    <w:left w:val="single" w:sz="24" w:space="0" w:color="FFFFFF" w:themeColor="background1"/>
-                    <w:bottom w:val="nil"/>
-                    <w:right w:val="nil"/>
-                  </w:tcBorders>
-                  <w:shd w:val="clear" w:color="auto" w:fill="DCEEF4"/>
-                  <w:tcMar>
-                    <w:top w:w="113" w:type="dxa"/>
-                    <w:left w:w="108" w:type="dxa"/>
-                    <w:bottom w:w="113" w:type="dxa"/>
-                    <w:right w:w="284" w:type="dxa"/>
-                  </w:tcMar>
-                  <w:hideMark/>
-                </w:tcPr>
-                <w:p>
-                  <w:pPr>
-                    <w:ind w:left="54"/>
-                    <w:cnfStyle w:val="000000000000" w:firstRow="0" w:lastRow="0" w:firstColumn="0" w:lastColumn="0" w:oddVBand="0" w:evenVBand="0" w:oddHBand="0" w:evenHBand="0" w:firstRowFirstColumn="0" w:firstRowLastColumn="0" w:lastRowFirstColumn="0" w:lastRowLastColumn="0"/>
-                  </w:pPr>
-                  <w:r>
-                    <w:t>Software Engineer</w:t>
-                  </w:r>
-                </w:p>
-              </w:tc>
-            </w:tr>
-            <w:tr>
-              <w:tc>
-                <w:tcPr>
-                  <w:cnfStyle w:val="001000000000" w:firstRow="0" w:lastRow="0" w:firstColumn="1" w:lastColumn="0" w:oddVBand="0" w:evenVBand="0" w:oddHBand="0" w:evenHBand="0" w:firstRowFirstColumn="0" w:firstRowLastColumn="0" w:lastRowFirstColumn="0" w:lastRowLastColumn="0"/>
-                  <w:tcW w:w="4111" w:type="dxa"/>
-                  <w:tcBorders>
-                    <w:top w:val="nil"/>
-                    <w:left w:val="nil"/>
-                    <w:bottom w:val="nil"/>
-                    <w:right w:val="single" w:sz="24" w:space="0" w:color="FFFFFF" w:themeColor="background1"/>
-                  </w:tcBorders>
-                  <w:shd w:val="clear" w:color="auto" w:fill="auto"/>
-                  <w:vAlign w:val="center"/>
-                  <w:hideMark/>
-                </w:tcPr>
-                <w:p>
-                  <w:pPr>
-                    <w:pStyle w:val="Subkopje8ptbold1"/>
-                    <w:rPr>
-                      <w:b/>
-                      <w:bCs w:val="0"/>
-                    </w:rPr>
-                  </w:pPr>
-                  <w:r>
-                    <w:rPr>
-                      <w:b/>
-                      <w:bCs w:val="0"/>
-                      <w:color w:val="075E78"/>
-                    </w:rPr>
-                    <w:t>Organization</w:t>
-                  </w:r>
-                </w:p>
-              </w:tc>
-              <w:tc>
-                <w:tcPr>
-                  <w:tcW w:w="4709" w:type="dxa"/>
-                  <w:gridSpan w:val="2"/>
-                  <w:tcBorders>
-                    <w:top w:val="nil"/>
-                    <w:left w:val="single" w:sz="24" w:space="0" w:color="FFFFFF" w:themeColor="background1"/>
-                    <w:bottom w:val="nil"/>
-                    <w:right w:val="nil"/>
-                  </w:tcBorders>
-                  <w:shd w:val="clear" w:color="auto" w:fill="FFFFFF" w:themeFill="background1"/>
-                  <w:vAlign w:val="center"/>
-                  <w:hideMark/>
-                </w:tcPr>
-                <w:p>
-                  <w:pPr>
-                    <w:pStyle w:val="Subkopje8ptbold"/>
-                    <w:cnfStyle w:val="000000000000" w:firstRow="0" w:lastRow="0" w:firstColumn="0" w:lastColumn="0" w:oddVBand="0" w:evenVBand="0" w:oddHBand="0" w:evenHBand="0" w:firstRowFirstColumn="0" w:firstRowLastColumn="0" w:lastRowFirstColumn="0" w:lastRowLastColumn="0"/>
-                  </w:pPr>
-                  <w:r>
-                    <w:rPr>
-                      <w:color w:val="075E78"/>
-                    </w:rPr>
-                    <w:t xml:space="preserve"> Project</w:t>
-                  </w:r>
-                </w:p>
-              </w:tc>
-            </w:tr>
-            <w:tr>
-              <w:tc>
-                <w:tcPr>
-                  <w:cnfStyle w:val="001000000000" w:firstRow="0" w:lastRow="0" w:firstColumn="1" w:lastColumn="0" w:oddVBand="0" w:evenVBand="0" w:oddHBand="0" w:evenHBand="0" w:firstRowFirstColumn="0" w:firstRowLastColumn="0" w:lastRowFirstColumn="0" w:lastRowLastColumn="0"/>
-                  <w:tcW w:w="4130" w:type="dxa"/>
-                  <w:gridSpan w:val="2"/>
-                  <w:tcBorders>
-                    <w:top w:val="nil"/>
-                    <w:left w:val="nil"/>
-                    <w:bottom w:val="nil"/>
-                    <w:right w:val="single" w:sz="24" w:space="0" w:color="FFFFFF" w:themeColor="background1"/>
-                  </w:tcBorders>
-                  <w:shd w:val="clear" w:color="auto" w:fill="DCEEF4"/>
-                  <w:tcMar>
-                    <w:top w:w="113" w:type="dxa"/>
-                    <w:left w:w="108" w:type="dxa"/>
-                    <w:bottom w:w="113" w:type="dxa"/>
-                    <w:right w:w="284" w:type="dxa"/>
-                  </w:tcMar>
-                  <w:hideMark/>
-                </w:tcPr>
-                <w:p>
-                  <w:pPr>
-                    <w:rPr>
-                      <w:b w:val="0"/>
-                      <w:bCs w:val="0"/>
-                    </w:rPr>
-                  </w:pPr>
-                  <w:r>
-                    <w:rPr>
-                      <w:b w:val="0"/>
-                      <w:bCs w:val="0"/>
-                    </w:rPr>
-                    <w:t>Norton Lifelock</w:t>
-                  </w:r>
-                </w:p>
-              </w:tc>
-              <w:tc>
-                <w:tcPr>
-                  <w:tcW w:w="4690" w:type="dxa"/>
-                  <w:tcBorders>
-                    <w:top w:val="nil"/>
-                    <w:left w:val="single" w:sz="24" w:space="0" w:color="FFFFFF" w:themeColor="background1"/>
-                    <w:bottom w:val="nil"/>
-                    <w:right w:val="nil"/>
-                  </w:tcBorders>
-                  <w:shd w:val="clear" w:color="auto" w:fill="DCEEF4"/>
-                  <w:tcMar>
-                    <w:top w:w="0" w:type="dxa"/>
-                    <w:left w:w="108" w:type="dxa"/>
-                    <w:bottom w:w="0" w:type="dxa"/>
-                    <w:right w:w="284" w:type="dxa"/>
-                  </w:tcMar>
-                  <w:hideMark/>
-                </w:tcPr>
-                <w:p>
-                  <w:pPr>
-                    <w:cnfStyle w:val="000000000000" w:firstRow="0" w:lastRow="0" w:firstColumn="0" w:lastColumn="0" w:oddVBand="0" w:evenVBand="0" w:oddHBand="0" w:evenHBand="0" w:firstRowFirstColumn="0" w:firstRowLastColumn="0" w:lastRowFirstColumn="0" w:lastRowLastColumn="0"/>
-                    <w:rPr>
-                      <w:b/>
-                      <w:bCs/>
-                    </w:rPr>
-                  </w:pPr>
-                  <w:r>
-                    <w:t>Norton 360 and Norton Antivirus</w:t>
-                  </w:r>
-                </w:p>
-              </w:tc>
-            </w:tr>
-            <w:tr>
-              <w:tc>
-                <w:tcPr>
-                  <w:cnfStyle w:val="001000000000" w:firstRow="0" w:lastRow="0" w:firstColumn="1" w:lastColumn="0" w:oddVBand="0" w:evenVBand="0" w:oddHBand="0" w:evenHBand="0" w:firstRowFirstColumn="0" w:firstRowLastColumn="0" w:lastRowFirstColumn="0" w:lastRowLastColumn="0"/>
-                  <w:tcW w:w="4111" w:type="dxa"/>
-                  <w:tcBorders>
-                    <w:top w:val="nil"/>
-                    <w:left w:val="nil"/>
-                    <w:bottom w:val="nil"/>
-                    <w:right w:val="single" w:sz="24" w:space="0" w:color="FFFFFF" w:themeColor="background1"/>
-                  </w:tcBorders>
-                  <w:shd w:val="clear" w:color="auto" w:fill="auto"/>
-                  <w:vAlign w:val="center"/>
-                </w:tcPr>
-                <w:p>
-                  <w:pPr>
-                    <w:pStyle w:val="Subkopje8ptbold1"/>
-                    <w:rPr>
-                      <w:b/>
-                    </w:rPr>
-                  </w:pPr>
-                </w:p>
-              </w:tc>
-              <w:tc>
-                <w:tcPr>
-                  <w:tcW w:w="4709" w:type="dxa"/>
-                  <w:gridSpan w:val="2"/>
-                  <w:tcBorders>
-                    <w:top w:val="nil"/>
-                    <w:left w:val="single" w:sz="24" w:space="0" w:color="FFFFFF" w:themeColor="background1"/>
-                    <w:bottom w:val="nil"/>
-                    <w:right w:val="nil"/>
-                  </w:tcBorders>
-                  <w:shd w:val="clear" w:color="auto" w:fill="FFFFFF" w:themeFill="background1"/>
-                  <w:vAlign w:val="center"/>
-                </w:tcPr>
-                <w:p>
-                  <w:pPr>
-                    <w:spacing w:before="60" w:after="60"/>
-                    <w:jc w:val="center"/>
-                    <w:cnfStyle w:val="000000000000" w:firstRow="0" w:lastRow="0" w:firstColumn="0" w:lastColumn="0" w:oddVBand="0" w:evenVBand="0" w:oddHBand="0" w:evenHBand="0" w:firstRowFirstColumn="0" w:firstRowLastColumn="0" w:lastRowFirstColumn="0" w:lastRowLastColumn="0"/>
-                  </w:pPr>
-                </w:p>
-              </w:tc>
-            </w:tr>
-            <w:tr>
-              <w:tc>
-                <w:tcPr>
-                  <w:cnfStyle w:val="001000000000" w:firstRow="0" w:lastRow="0" w:firstColumn="1" w:lastColumn="0" w:oddVBand="0" w:evenVBand="0" w:oddHBand="0" w:evenHBand="0" w:firstRowFirstColumn="0" w:firstRowLastColumn="0" w:lastRowFirstColumn="0" w:lastRowLastColumn="0"/>
-                  <w:tcW w:w="8820" w:type="dxa"/>
-                  <w:gridSpan w:val="3"/>
-                  <w:shd w:val="clear" w:color="auto" w:fill="DCEEF4"/>
-                  <w:tcMar>
-                    <w:top w:w="113" w:type="dxa"/>
-                    <w:left w:w="108" w:type="dxa"/>
-                    <w:bottom w:w="113" w:type="dxa"/>
-                    <w:right w:w="284" w:type="dxa"/>
-                  </w:tcMar>
-                  <w:hideMark/>
-                </w:tcPr>
-                <w:p>
-                  <w:pPr>
-                    <w:tabs>
-                      <w:tab w:val="left" w:pos="2805"/>
-                    </w:tabs>
-                    <w:rPr>
-                      <w:b w:val="0"/>
-                      <w:bCs w:val="0"/>
-                    </w:rPr>
-                  </w:pPr>
-                  <w:r>
-                    <w:rPr>
-                      <w:b w:val="0"/>
-                      <w:bCs w:val="0"/>
-                    </w:rPr>
-                    <w:t>The downloader of Norton products needed to be customized to match the product that is being downloaded. Based on the product to be downloaded the user interface had to be customized. As a software engineer my role was implementing the feature by loading the resources based on the configured product to be downloaded. My responsibility also included collaborating with American counter parts and user experience team. It included co-coordinating with verification team</w:t>
-                  </w:r>
-                </w:p>
-              </w:tc>
-            </w:tr>
-          </w:tbl>
-          <w:p/>
+          <w:p>
+            <w:pPr>
+              <w:rPr>
+                <w:lang w:val="en-US"/>
+              </w:rPr>
+            </w:pPr>
+          </w:p>
           <w:tbl>
             <w:tblPr>
               <w:tblStyle w:val="GridTable1Light-Accent6"/>
@@ -8916,7 +8653,7 @@
                       <w:b w:val="0"/>
                       <w:bCs w:val="0"/>
                     </w:rPr>
-                    <w:t>3-2013 to 1-2014</w:t>
+                    <w:t>11-2014 to 8-2015</w:t>
                   </w:r>
                 </w:p>
               </w:tc>
@@ -8945,7 +8682,7 @@
                     <w:cnfStyle w:val="000000000000" w:firstRow="0" w:lastRow="0" w:firstColumn="0" w:lastColumn="0" w:oddVBand="0" w:evenVBand="0" w:oddHBand="0" w:evenHBand="0" w:firstRowFirstColumn="0" w:firstRowLastColumn="0" w:lastRowFirstColumn="0" w:lastRowLastColumn="0"/>
                   </w:pPr>
                   <w:r>
-                    <w:t>Associate Software Engineer</w:t>
+                    <w:t>Software Engineer</w:t>
                   </w:r>
                 </w:p>
               </w:tc>
@@ -9155,13 +8892,19 @@
                       <w:b w:val="0"/>
                       <w:bCs w:val="0"/>
                     </w:rPr>
-                    <w:t>There was need to extend the Norton downloader to download and install more than one product. Until that point, it was possible to download only single product. The product to be downloaded were configured using the JSON file. As a developer, I the enhanced the application to download the second product and subsequent product. My responsibilities included implementation, bug fixing and collaborating with testing team to drive the feature to completion.</w:t>
+                    <w:t>The usage of many features was less than expected in Norton products. It was necessary to introduce the basic essential  features of Norton right after installation. Hence it was decided to provide a product tour after installation. As a software developer, I implemented the product tour of Norton product line. My responsibility included implementation, unit testing and co-ordination with test team for testing of feature.</w:t>
                   </w:r>
                 </w:p>
               </w:tc>
             </w:tr>
           </w:tbl>
-          <w:p/>
+          <w:p>
+            <w:pPr>
+              <w:rPr>
+                <w:lang w:val="en-US"/>
+              </w:rPr>
+            </w:pPr>
+          </w:p>
           <w:tbl>
             <w:tblPr>
               <w:tblStyle w:val="GridTable1Light-Accent6"/>
@@ -9309,7 +9052,7 @@
                       <w:b w:val="0"/>
                       <w:bCs w:val="0"/>
                     </w:rPr>
-                    <w:t>4-2012 to 1-2013</w:t>
+                    <w:t>2-2014 to 10-2014</w:t>
                   </w:r>
                 </w:p>
               </w:tc>
@@ -9338,7 +9081,7 @@
                     <w:cnfStyle w:val="000000000000" w:firstRow="0" w:lastRow="0" w:firstColumn="0" w:lastColumn="0" w:oddVBand="0" w:evenVBand="0" w:oddHBand="0" w:evenHBand="0" w:firstRowFirstColumn="0" w:firstRowLastColumn="0" w:lastRowFirstColumn="0" w:lastRowLastColumn="0"/>
                   </w:pPr>
                   <w:r>
-                    <w:t>Associate Software Engineer</w:t>
+                    <w:t>Software Engineer</w:t>
                   </w:r>
                 </w:p>
               </w:tc>
@@ -9548,7 +9291,7 @@
                       <w:b w:val="0"/>
                       <w:bCs w:val="0"/>
                     </w:rPr>
-                    <w:t>There was no support for different languages of Norton Downloader. The facility had to be implemented to change the language based on configuration or Operating system language. As a software engineer, I implemented the feature. My responsibility included implementation, unit testing and bug fixing.</w:t>
+                    <w:t>The downloader of Norton products needed to be customized to match the product that is being downloaded. Based on the product to be downloaded the user interface had to be customized. As a software engineer my role was implementing the feature by loading the resources based on the configured product to be downloaded. My responsibility also included collaborating with American counter parts and user experience team. It included co-coordinating with verification team</w:t>
                   </w:r>
                 </w:p>
               </w:tc>
@@ -9702,7 +9445,7 @@
                       <w:b w:val="0"/>
                       <w:bCs w:val="0"/>
                     </w:rPr>
-                    <w:t>3-2011 to 2-2012</w:t>
+                    <w:t>3-2013 to 1-2014</w:t>
                   </w:r>
                 </w:p>
               </w:tc>
@@ -9731,7 +9474,7 @@
                     <w:cnfStyle w:val="000000000000" w:firstRow="0" w:lastRow="0" w:firstColumn="0" w:lastColumn="0" w:oddVBand="0" w:evenVBand="0" w:oddHBand="0" w:evenHBand="0" w:firstRowFirstColumn="0" w:firstRowLastColumn="0" w:lastRowFirstColumn="0" w:lastRowLastColumn="0"/>
                   </w:pPr>
                   <w:r>
-                    <w:t>Software Engineer</w:t>
+                    <w:t>Associate Software Engineer</w:t>
                   </w:r>
                 </w:p>
               </w:tc>
@@ -9830,7 +9573,7 @@
                       <w:b w:val="0"/>
                       <w:bCs w:val="0"/>
                     </w:rPr>
-                    <w:t xml:space="preserve">E-con systems </w:t>
+                    <w:t>Norton Lifelock</w:t>
                   </w:r>
                 </w:p>
               </w:tc>
@@ -9861,7 +9604,7 @@
                     </w:rPr>
                   </w:pPr>
                   <w:r>
-                    <w:t>EVReader</w:t>
+                    <w:t>Norton 360 and Norton Antivirus</w:t>
                   </w:r>
                 </w:p>
               </w:tc>
@@ -9941,13 +9684,19 @@
                       <w:b w:val="0"/>
                       <w:bCs w:val="0"/>
                     </w:rPr>
-                    <w:t>For a newly developed USB camera product, user interface had to be implemented. The product was targeting visually impaired/low vision persons providing Optical character recognition and Text to speech facility. As a software engineer, I was responsible for development of user interface. My responsibilities included implementation and collaboration for better user experience with clients</w:t>
+                    <w:t>There was need to extend the Norton downloader to download and install more than one product. Until that point, it was possible to download only single product. The product to be downloaded were configured using the JSON file. As a developer, I the enhanced the application to download the second product and subsequent product. My responsibilities included implementation, bug fixing and collaborating with testing team to drive the feature to completion.</w:t>
                   </w:r>
                 </w:p>
               </w:tc>
             </w:tr>
           </w:tbl>
-          <w:p/>
+          <w:p>
+            <w:pPr>
+              <w:rPr>
+                <w:lang w:val="en-US"/>
+              </w:rPr>
+            </w:pPr>
+          </w:p>
           <w:tbl>
             <w:tblPr>
               <w:tblStyle w:val="GridTable1Light-Accent6"/>
@@ -10095,7 +9844,7 @@
                       <w:b w:val="0"/>
                       <w:bCs w:val="0"/>
                     </w:rPr>
-                    <w:t>4-2010 to 3-2011</w:t>
+                    <w:t>4-2012 to 1-2013</w:t>
                   </w:r>
                 </w:p>
               </w:tc>
@@ -10124,7 +9873,7 @@
                     <w:cnfStyle w:val="000000000000" w:firstRow="0" w:lastRow="0" w:firstColumn="0" w:lastColumn="0" w:oddVBand="0" w:evenVBand="0" w:oddHBand="0" w:evenHBand="0" w:firstRowFirstColumn="0" w:firstRowLastColumn="0" w:lastRowFirstColumn="0" w:lastRowLastColumn="0"/>
                   </w:pPr>
                   <w:r>
-                    <w:t>Junior Software Engineer</w:t>
+                    <w:t>Associate Software Engineer</w:t>
                   </w:r>
                 </w:p>
               </w:tc>
@@ -10223,7 +9972,8 @@
                       <w:b w:val="0"/>
                       <w:bCs w:val="0"/>
                     </w:rPr>
-                    <w:t xml:space="preserve">E-con systems </w:t>
+                    <w:lastRenderedPageBreak/>
+                    <w:t>Norton Lifelock</w:t>
                   </w:r>
                 </w:p>
               </w:tc>
@@ -10254,7 +10004,7 @@
                     </w:rPr>
                   </w:pPr>
                   <w:r>
-                    <w:t>EVViewer</w:t>
+                    <w:t>Norton 360 and Norton Antivirus</w:t>
                   </w:r>
                 </w:p>
               </w:tc>
@@ -10334,13 +10084,817 @@
                       <w:b w:val="0"/>
                       <w:bCs w:val="0"/>
                     </w:rPr>
-                    <w:t>There was a need to develop an user interface for the new product that was to be launched. As a junior software engineer, I was responsible for implementation and bug fixing of the product.</w:t>
+                    <w:t>There was no support for different languages of Norton Downloader. The facility had to be implemented to change the language based on configuration or Operating system language. As a software engineer, I implemented the feature. My responsibility included implementation, unit testing and bug fixing.</w:t>
                   </w:r>
                 </w:p>
               </w:tc>
             </w:tr>
           </w:tbl>
-          <w:p/>
+          <w:p>
+            <w:pPr>
+              <w:rPr>
+                <w:lang w:val="en-US"/>
+              </w:rPr>
+            </w:pPr>
+          </w:p>
+          <w:tbl>
+            <w:tblPr>
+              <w:tblStyle w:val="GridTable1Light-Accent6"/>
+              <w:tblpPr w:leftFromText="142" w:rightFromText="142" w:vertAnchor="text" w:horzAnchor="margin" w:tblpX="1" w:tblpY="1"/>
+              <w:tblOverlap w:val="never"/>
+              <w:tblW w:w="8820" w:type="dxa"/>
+              <w:tblBorders>
+                <w:top w:val="none" w:sz="0" w:space="0" w:color="auto"/>
+                <w:left w:val="none" w:sz="0" w:space="0" w:color="auto"/>
+                <w:bottom w:val="none" w:sz="0" w:space="0" w:color="auto"/>
+                <w:right w:val="none" w:sz="0" w:space="0" w:color="auto"/>
+                <w:insideH w:val="none" w:sz="0" w:space="0" w:color="auto"/>
+                <w:insideV w:val="single" w:sz="24" w:space="0" w:color="FFFFFF" w:themeColor="background1"/>
+              </w:tblBorders>
+              <w:shd w:val="clear" w:color="auto" w:fill="DCEEF4"/>
+              <w:tblLayout w:type="fixed"/>
+              <w:tblLook w:val="04A0" w:firstRow="1" w:lastRow="0" w:firstColumn="1" w:lastColumn="0" w:noHBand="0" w:noVBand="1"/>
+              <w:tblDescription w:val="_workexperience"/>
+            </w:tblPr>
+            <w:tblGrid>
+              <w:gridCol w:w="4111"/>
+              <w:gridCol w:w="19"/>
+              <w:gridCol w:w="4690"/>
+            </w:tblGrid>
+            <w:tr>
+              <w:trPr>
+                <w:cnfStyle w:val="100000000000" w:firstRow="1" w:lastRow="0" w:firstColumn="0" w:lastColumn="0" w:oddVBand="0" w:evenVBand="0" w:oddHBand="0" w:evenHBand="0" w:firstRowFirstColumn="0" w:firstRowLastColumn="0" w:lastRowFirstColumn="0" w:lastRowLastColumn="0"/>
+                <w:trHeight w:val="317"/>
+                <w:tblHeader/>
+              </w:trPr>
+              <w:tc>
+                <w:tcPr>
+                  <w:cnfStyle w:val="001000000000" w:firstRow="0" w:lastRow="0" w:firstColumn="1" w:lastColumn="0" w:oddVBand="0" w:evenVBand="0" w:oddHBand="0" w:evenHBand="0" w:firstRowFirstColumn="0" w:firstRowLastColumn="0" w:lastRowFirstColumn="0" w:lastRowLastColumn="0"/>
+                  <w:tcW w:w="8820" w:type="dxa"/>
+                  <w:gridSpan w:val="3"/>
+                  <w:shd w:val="clear" w:color="auto" w:fill="auto"/>
+                  <w:vAlign w:val="center"/>
+                </w:tcPr>
+                <w:tbl>
+                  <w:tblPr>
+                    <w:tblStyle w:val="GridTable1Light-Accent6"/>
+                    <w:tblpPr w:leftFromText="141" w:rightFromText="141" w:vertAnchor="text" w:horzAnchor="margin" w:tblpX="-142" w:tblpY="-119"/>
+                    <w:tblOverlap w:val="never"/>
+                    <w:tblW w:w="4110" w:type="dxa"/>
+                    <w:tblBorders>
+                      <w:top w:val="none" w:sz="0" w:space="0" w:color="auto"/>
+                      <w:left w:val="none" w:sz="0" w:space="0" w:color="auto"/>
+                      <w:bottom w:val="none" w:sz="0" w:space="0" w:color="auto"/>
+                      <w:right w:val="none" w:sz="0" w:space="0" w:color="auto"/>
+                      <w:insideH w:val="none" w:sz="0" w:space="0" w:color="auto"/>
+                      <w:insideV w:val="single" w:sz="24" w:space="0" w:color="FFFFFF" w:themeColor="background1"/>
+                    </w:tblBorders>
+                    <w:shd w:val="clear" w:color="auto" w:fill="DCEEF4"/>
+                    <w:tblLayout w:type="fixed"/>
+                    <w:tblLook w:val="04A0" w:firstRow="1" w:lastRow="0" w:firstColumn="1" w:lastColumn="0" w:noHBand="0" w:noVBand="1"/>
+                  </w:tblPr>
+                  <w:tblGrid>
+                    <w:gridCol w:w="4110"/>
+                  </w:tblGrid>
+                  <w:tr>
+                    <w:trPr>
+                      <w:cnfStyle w:val="100000000000" w:firstRow="1" w:lastRow="0" w:firstColumn="0" w:lastColumn="0" w:oddVBand="0" w:evenVBand="0" w:oddHBand="0" w:evenHBand="0" w:firstRowFirstColumn="0" w:firstRowLastColumn="0" w:lastRowFirstColumn="0" w:lastRowLastColumn="0"/>
+                      <w:trHeight w:val="567"/>
+                      <w:tblHeader/>
+                    </w:trPr>
+                    <w:tc>
+                      <w:tcPr>
+                        <w:cnfStyle w:val="001000000000" w:firstRow="0" w:lastRow="0" w:firstColumn="1" w:lastColumn="0" w:oddVBand="0" w:evenVBand="0" w:oddHBand="0" w:evenHBand="0" w:firstRowFirstColumn="0" w:firstRowLastColumn="0" w:lastRowFirstColumn="0" w:lastRowLastColumn="0"/>
+                        <w:tcW w:w="4111" w:type="dxa"/>
+                        <w:shd w:val="clear" w:color="auto" w:fill="auto"/>
+                        <w:hideMark/>
+                      </w:tcPr>
+                      <w:p>
+                        <w:pPr>
+                          <w:pStyle w:val="Subkopje8ptbold1"/>
+                          <w:rPr>
+                            <w:b/>
+                          </w:rPr>
+                        </w:pPr>
+                        <w:r>
+                          <w:rPr>
+                            <w:b/>
+                            <w:color w:val="075E78"/>
+                          </w:rPr>
+                          <w:br/>
+                          <w:t>Period</w:t>
+                        </w:r>
+                      </w:p>
+                    </w:tc>
+                  </w:tr>
+                </w:tbl>
+                <w:p>
+                  <w:pPr>
+                    <w:pStyle w:val="KopjeICTCVTool"/>
+                    <w:framePr w:hSpace="0" w:wrap="auto" w:vAnchor="margin" w:hAnchor="text" w:yAlign="inline"/>
+                    <w:suppressOverlap w:val="0"/>
+                  </w:pPr>
+                </w:p>
+                <w:p>
+                  <w:pPr>
+                    <w:pStyle w:val="Subkopje8ptbold1"/>
+                    <w:rPr>
+                      <w:b/>
+                    </w:rPr>
+                  </w:pPr>
+                  <w:r>
+                    <w:rPr>
+                      <w:b/>
+                      <w:color w:val="075E78"/>
+                    </w:rPr>
+                    <w:t>Function</w:t>
+                  </w:r>
+                </w:p>
+              </w:tc>
+            </w:tr>
+            <w:tr>
+              <w:tc>
+                <w:tcPr>
+                  <w:cnfStyle w:val="001000000000" w:firstRow="0" w:lastRow="0" w:firstColumn="1" w:lastColumn="0" w:oddVBand="0" w:evenVBand="0" w:oddHBand="0" w:evenHBand="0" w:firstRowFirstColumn="0" w:firstRowLastColumn="0" w:lastRowFirstColumn="0" w:lastRowLastColumn="0"/>
+                  <w:tcW w:w="4111" w:type="dxa"/>
+                  <w:tcBorders>
+                    <w:top w:val="nil"/>
+                    <w:left w:val="nil"/>
+                    <w:bottom w:val="nil"/>
+                    <w:right w:val="single" w:sz="24" w:space="0" w:color="FFFFFF" w:themeColor="background1"/>
+                  </w:tcBorders>
+                  <w:shd w:val="clear" w:color="auto" w:fill="DCEEF4"/>
+                  <w:tcMar>
+                    <w:top w:w="113" w:type="dxa"/>
+                    <w:left w:w="108" w:type="dxa"/>
+                    <w:bottom w:w="113" w:type="dxa"/>
+                    <w:right w:w="284" w:type="dxa"/>
+                  </w:tcMar>
+                  <w:hideMark/>
+                </w:tcPr>
+                <w:p>
+                  <w:pPr>
+                    <w:rPr>
+                      <w:b w:val="0"/>
+                      <w:bCs w:val="0"/>
+                    </w:rPr>
+                  </w:pPr>
+                  <w:r>
+                    <w:rPr>
+                      <w:b w:val="0"/>
+                      <w:bCs w:val="0"/>
+                    </w:rPr>
+                    <w:t>3-2011 to 2-2012</w:t>
+                  </w:r>
+                </w:p>
+              </w:tc>
+              <w:tc>
+                <w:tcPr>
+                  <w:tcW w:w="4709" w:type="dxa"/>
+                  <w:gridSpan w:val="2"/>
+                  <w:tcBorders>
+                    <w:top w:val="nil"/>
+                    <w:left w:val="single" w:sz="24" w:space="0" w:color="FFFFFF" w:themeColor="background1"/>
+                    <w:bottom w:val="nil"/>
+                    <w:right w:val="nil"/>
+                  </w:tcBorders>
+                  <w:shd w:val="clear" w:color="auto" w:fill="DCEEF4"/>
+                  <w:tcMar>
+                    <w:top w:w="113" w:type="dxa"/>
+                    <w:left w:w="108" w:type="dxa"/>
+                    <w:bottom w:w="113" w:type="dxa"/>
+                    <w:right w:w="284" w:type="dxa"/>
+                  </w:tcMar>
+                  <w:hideMark/>
+                </w:tcPr>
+                <w:p>
+                  <w:pPr>
+                    <w:ind w:left="54"/>
+                    <w:cnfStyle w:val="000000000000" w:firstRow="0" w:lastRow="0" w:firstColumn="0" w:lastColumn="0" w:oddVBand="0" w:evenVBand="0" w:oddHBand="0" w:evenHBand="0" w:firstRowFirstColumn="0" w:firstRowLastColumn="0" w:lastRowFirstColumn="0" w:lastRowLastColumn="0"/>
+                  </w:pPr>
+                  <w:r>
+                    <w:t>Software Engineer</w:t>
+                  </w:r>
+                </w:p>
+              </w:tc>
+            </w:tr>
+            <w:tr>
+              <w:tc>
+                <w:tcPr>
+                  <w:cnfStyle w:val="001000000000" w:firstRow="0" w:lastRow="0" w:firstColumn="1" w:lastColumn="0" w:oddVBand="0" w:evenVBand="0" w:oddHBand="0" w:evenHBand="0" w:firstRowFirstColumn="0" w:firstRowLastColumn="0" w:lastRowFirstColumn="0" w:lastRowLastColumn="0"/>
+                  <w:tcW w:w="4111" w:type="dxa"/>
+                  <w:tcBorders>
+                    <w:top w:val="nil"/>
+                    <w:left w:val="nil"/>
+                    <w:bottom w:val="nil"/>
+                    <w:right w:val="single" w:sz="24" w:space="0" w:color="FFFFFF" w:themeColor="background1"/>
+                  </w:tcBorders>
+                  <w:shd w:val="clear" w:color="auto" w:fill="auto"/>
+                  <w:vAlign w:val="center"/>
+                  <w:hideMark/>
+                </w:tcPr>
+                <w:p>
+                  <w:pPr>
+                    <w:pStyle w:val="Subkopje8ptbold1"/>
+                    <w:rPr>
+                      <w:b/>
+                      <w:bCs w:val="0"/>
+                    </w:rPr>
+                  </w:pPr>
+                  <w:r>
+                    <w:rPr>
+                      <w:b/>
+                      <w:bCs w:val="0"/>
+                      <w:color w:val="075E78"/>
+                    </w:rPr>
+                    <w:t>Organization</w:t>
+                  </w:r>
+                </w:p>
+              </w:tc>
+              <w:tc>
+                <w:tcPr>
+                  <w:tcW w:w="4709" w:type="dxa"/>
+                  <w:gridSpan w:val="2"/>
+                  <w:tcBorders>
+                    <w:top w:val="nil"/>
+                    <w:left w:val="single" w:sz="24" w:space="0" w:color="FFFFFF" w:themeColor="background1"/>
+                    <w:bottom w:val="nil"/>
+                    <w:right w:val="nil"/>
+                  </w:tcBorders>
+                  <w:shd w:val="clear" w:color="auto" w:fill="FFFFFF" w:themeFill="background1"/>
+                  <w:vAlign w:val="center"/>
+                  <w:hideMark/>
+                </w:tcPr>
+                <w:p>
+                  <w:pPr>
+                    <w:pStyle w:val="Subkopje8ptbold"/>
+                    <w:cnfStyle w:val="000000000000" w:firstRow="0" w:lastRow="0" w:firstColumn="0" w:lastColumn="0" w:oddVBand="0" w:evenVBand="0" w:oddHBand="0" w:evenHBand="0" w:firstRowFirstColumn="0" w:firstRowLastColumn="0" w:lastRowFirstColumn="0" w:lastRowLastColumn="0"/>
+                  </w:pPr>
+                  <w:r>
+                    <w:rPr>
+                      <w:color w:val="075E78"/>
+                    </w:rPr>
+                    <w:t xml:space="preserve"> Project</w:t>
+                  </w:r>
+                </w:p>
+              </w:tc>
+            </w:tr>
+            <w:tr>
+              <w:tc>
+                <w:tcPr>
+                  <w:cnfStyle w:val="001000000000" w:firstRow="0" w:lastRow="0" w:firstColumn="1" w:lastColumn="0" w:oddVBand="0" w:evenVBand="0" w:oddHBand="0" w:evenHBand="0" w:firstRowFirstColumn="0" w:firstRowLastColumn="0" w:lastRowFirstColumn="0" w:lastRowLastColumn="0"/>
+                  <w:tcW w:w="4130" w:type="dxa"/>
+                  <w:gridSpan w:val="2"/>
+                  <w:tcBorders>
+                    <w:top w:val="nil"/>
+                    <w:left w:val="nil"/>
+                    <w:bottom w:val="nil"/>
+                    <w:right w:val="single" w:sz="24" w:space="0" w:color="FFFFFF" w:themeColor="background1"/>
+                  </w:tcBorders>
+                  <w:shd w:val="clear" w:color="auto" w:fill="DCEEF4"/>
+                  <w:tcMar>
+                    <w:top w:w="113" w:type="dxa"/>
+                    <w:left w:w="108" w:type="dxa"/>
+                    <w:bottom w:w="113" w:type="dxa"/>
+                    <w:right w:w="284" w:type="dxa"/>
+                  </w:tcMar>
+                  <w:hideMark/>
+                </w:tcPr>
+                <w:p>
+                  <w:pPr>
+                    <w:rPr>
+                      <w:b w:val="0"/>
+                      <w:bCs w:val="0"/>
+                    </w:rPr>
+                  </w:pPr>
+                  <w:r>
+                    <w:rPr>
+                      <w:b w:val="0"/>
+                      <w:bCs w:val="0"/>
+                    </w:rPr>
+                    <w:t xml:space="preserve">E-con systems </w:t>
+                  </w:r>
+                </w:p>
+              </w:tc>
+              <w:tc>
+                <w:tcPr>
+                  <w:tcW w:w="4690" w:type="dxa"/>
+                  <w:tcBorders>
+                    <w:top w:val="nil"/>
+                    <w:left w:val="single" w:sz="24" w:space="0" w:color="FFFFFF" w:themeColor="background1"/>
+                    <w:bottom w:val="nil"/>
+                    <w:right w:val="nil"/>
+                  </w:tcBorders>
+                  <w:shd w:val="clear" w:color="auto" w:fill="DCEEF4"/>
+                  <w:tcMar>
+                    <w:top w:w="0" w:type="dxa"/>
+                    <w:left w:w="108" w:type="dxa"/>
+                    <w:bottom w:w="0" w:type="dxa"/>
+                    <w:right w:w="284" w:type="dxa"/>
+                  </w:tcMar>
+                  <w:hideMark/>
+                </w:tcPr>
+                <w:p>
+                  <w:pPr>
+                    <w:cnfStyle w:val="000000000000" w:firstRow="0" w:lastRow="0" w:firstColumn="0" w:lastColumn="0" w:oddVBand="0" w:evenVBand="0" w:oddHBand="0" w:evenHBand="0" w:firstRowFirstColumn="0" w:firstRowLastColumn="0" w:lastRowFirstColumn="0" w:lastRowLastColumn="0"/>
+                    <w:rPr>
+                      <w:b/>
+                      <w:bCs/>
+                    </w:rPr>
+                  </w:pPr>
+                  <w:r>
+                    <w:t>EVReader</w:t>
+                  </w:r>
+                </w:p>
+              </w:tc>
+            </w:tr>
+            <w:tr>
+              <w:tc>
+                <w:tcPr>
+                  <w:cnfStyle w:val="001000000000" w:firstRow="0" w:lastRow="0" w:firstColumn="1" w:lastColumn="0" w:oddVBand="0" w:evenVBand="0" w:oddHBand="0" w:evenHBand="0" w:firstRowFirstColumn="0" w:firstRowLastColumn="0" w:lastRowFirstColumn="0" w:lastRowLastColumn="0"/>
+                  <w:tcW w:w="4111" w:type="dxa"/>
+                  <w:tcBorders>
+                    <w:top w:val="nil"/>
+                    <w:left w:val="nil"/>
+                    <w:bottom w:val="nil"/>
+                    <w:right w:val="single" w:sz="24" w:space="0" w:color="FFFFFF" w:themeColor="background1"/>
+                  </w:tcBorders>
+                  <w:shd w:val="clear" w:color="auto" w:fill="auto"/>
+                  <w:vAlign w:val="center"/>
+                </w:tcPr>
+                <w:p>
+                  <w:pPr>
+                    <w:pStyle w:val="Subkopje8ptbold1"/>
+                    <w:rPr>
+                      <w:b/>
+                    </w:rPr>
+                  </w:pPr>
+                </w:p>
+              </w:tc>
+              <w:tc>
+                <w:tcPr>
+                  <w:tcW w:w="4709" w:type="dxa"/>
+                  <w:gridSpan w:val="2"/>
+                  <w:tcBorders>
+                    <w:top w:val="nil"/>
+                    <w:left w:val="single" w:sz="24" w:space="0" w:color="FFFFFF" w:themeColor="background1"/>
+                    <w:bottom w:val="nil"/>
+                    <w:right w:val="nil"/>
+                  </w:tcBorders>
+                  <w:shd w:val="clear" w:color="auto" w:fill="FFFFFF" w:themeFill="background1"/>
+                  <w:vAlign w:val="center"/>
+                </w:tcPr>
+                <w:p>
+                  <w:pPr>
+                    <w:spacing w:before="60" w:after="60"/>
+                    <w:jc w:val="center"/>
+                    <w:cnfStyle w:val="000000000000" w:firstRow="0" w:lastRow="0" w:firstColumn="0" w:lastColumn="0" w:oddVBand="0" w:evenVBand="0" w:oddHBand="0" w:evenHBand="0" w:firstRowFirstColumn="0" w:firstRowLastColumn="0" w:lastRowFirstColumn="0" w:lastRowLastColumn="0"/>
+                  </w:pPr>
+                </w:p>
+              </w:tc>
+            </w:tr>
+            <w:tr>
+              <w:tc>
+                <w:tcPr>
+                  <w:cnfStyle w:val="001000000000" w:firstRow="0" w:lastRow="0" w:firstColumn="1" w:lastColumn="0" w:oddVBand="0" w:evenVBand="0" w:oddHBand="0" w:evenHBand="0" w:firstRowFirstColumn="0" w:firstRowLastColumn="0" w:lastRowFirstColumn="0" w:lastRowLastColumn="0"/>
+                  <w:tcW w:w="8820" w:type="dxa"/>
+                  <w:gridSpan w:val="3"/>
+                  <w:shd w:val="clear" w:color="auto" w:fill="DCEEF4"/>
+                  <w:tcMar>
+                    <w:top w:w="113" w:type="dxa"/>
+                    <w:left w:w="108" w:type="dxa"/>
+                    <w:bottom w:w="113" w:type="dxa"/>
+                    <w:right w:w="284" w:type="dxa"/>
+                  </w:tcMar>
+                  <w:hideMark/>
+                </w:tcPr>
+                <w:p>
+                  <w:pPr>
+                    <w:tabs>
+                      <w:tab w:val="left" w:pos="2805"/>
+                    </w:tabs>
+                    <w:rPr>
+                      <w:b w:val="0"/>
+                      <w:bCs w:val="0"/>
+                    </w:rPr>
+                  </w:pPr>
+                  <w:r>
+                    <w:rPr>
+                      <w:b w:val="0"/>
+                      <w:bCs w:val="0"/>
+                    </w:rPr>
+                    <w:t>For a newly developed USB camera product, user interface had to be implemented. The product was targeting visually impaired/low vision persons providing Optical character recognition and Text to speech facility. As a software engineer, I was responsible for development of user interface. My responsibilities included implementation and collaboration for better user experience with clients</w:t>
+                  </w:r>
+                </w:p>
+              </w:tc>
+            </w:tr>
+          </w:tbl>
+          <w:p>
+            <w:pPr>
+              <w:rPr>
+                <w:lang w:val="en-US"/>
+              </w:rPr>
+            </w:pPr>
+          </w:p>
+          <w:tbl>
+            <w:tblPr>
+              <w:tblStyle w:val="GridTable1Light-Accent6"/>
+              <w:tblpPr w:leftFromText="142" w:rightFromText="142" w:vertAnchor="text" w:horzAnchor="margin" w:tblpX="1" w:tblpY="1"/>
+              <w:tblOverlap w:val="never"/>
+              <w:tblW w:w="8820" w:type="dxa"/>
+              <w:tblBorders>
+                <w:top w:val="none" w:sz="0" w:space="0" w:color="auto"/>
+                <w:left w:val="none" w:sz="0" w:space="0" w:color="auto"/>
+                <w:bottom w:val="none" w:sz="0" w:space="0" w:color="auto"/>
+                <w:right w:val="none" w:sz="0" w:space="0" w:color="auto"/>
+                <w:insideH w:val="none" w:sz="0" w:space="0" w:color="auto"/>
+                <w:insideV w:val="single" w:sz="24" w:space="0" w:color="FFFFFF" w:themeColor="background1"/>
+              </w:tblBorders>
+              <w:shd w:val="clear" w:color="auto" w:fill="DCEEF4"/>
+              <w:tblLayout w:type="fixed"/>
+              <w:tblLook w:val="04A0" w:firstRow="1" w:lastRow="0" w:firstColumn="1" w:lastColumn="0" w:noHBand="0" w:noVBand="1"/>
+              <w:tblDescription w:val="_workexperience"/>
+            </w:tblPr>
+            <w:tblGrid>
+              <w:gridCol w:w="4111"/>
+              <w:gridCol w:w="19"/>
+              <w:gridCol w:w="4690"/>
+            </w:tblGrid>
+            <w:tr>
+              <w:trPr>
+                <w:cnfStyle w:val="100000000000" w:firstRow="1" w:lastRow="0" w:firstColumn="0" w:lastColumn="0" w:oddVBand="0" w:evenVBand="0" w:oddHBand="0" w:evenHBand="0" w:firstRowFirstColumn="0" w:firstRowLastColumn="0" w:lastRowFirstColumn="0" w:lastRowLastColumn="0"/>
+                <w:trHeight w:val="317"/>
+                <w:tblHeader/>
+              </w:trPr>
+              <w:tc>
+                <w:tcPr>
+                  <w:cnfStyle w:val="001000000000" w:firstRow="0" w:lastRow="0" w:firstColumn="1" w:lastColumn="0" w:oddVBand="0" w:evenVBand="0" w:oddHBand="0" w:evenHBand="0" w:firstRowFirstColumn="0" w:firstRowLastColumn="0" w:lastRowFirstColumn="0" w:lastRowLastColumn="0"/>
+                  <w:tcW w:w="8820" w:type="dxa"/>
+                  <w:gridSpan w:val="3"/>
+                  <w:shd w:val="clear" w:color="auto" w:fill="auto"/>
+                  <w:vAlign w:val="center"/>
+                </w:tcPr>
+                <w:tbl>
+                  <w:tblPr>
+                    <w:tblStyle w:val="GridTable1Light-Accent6"/>
+                    <w:tblpPr w:leftFromText="141" w:rightFromText="141" w:vertAnchor="text" w:horzAnchor="margin" w:tblpX="-142" w:tblpY="-119"/>
+                    <w:tblOverlap w:val="never"/>
+                    <w:tblW w:w="4110" w:type="dxa"/>
+                    <w:tblBorders>
+                      <w:top w:val="none" w:sz="0" w:space="0" w:color="auto"/>
+                      <w:left w:val="none" w:sz="0" w:space="0" w:color="auto"/>
+                      <w:bottom w:val="none" w:sz="0" w:space="0" w:color="auto"/>
+                      <w:right w:val="none" w:sz="0" w:space="0" w:color="auto"/>
+                      <w:insideH w:val="none" w:sz="0" w:space="0" w:color="auto"/>
+                      <w:insideV w:val="single" w:sz="24" w:space="0" w:color="FFFFFF" w:themeColor="background1"/>
+                    </w:tblBorders>
+                    <w:shd w:val="clear" w:color="auto" w:fill="DCEEF4"/>
+                    <w:tblLayout w:type="fixed"/>
+                    <w:tblLook w:val="04A0" w:firstRow="1" w:lastRow="0" w:firstColumn="1" w:lastColumn="0" w:noHBand="0" w:noVBand="1"/>
+                  </w:tblPr>
+                  <w:tblGrid>
+                    <w:gridCol w:w="4110"/>
+                  </w:tblGrid>
+                  <w:tr>
+                    <w:trPr>
+                      <w:cnfStyle w:val="100000000000" w:firstRow="1" w:lastRow="0" w:firstColumn="0" w:lastColumn="0" w:oddVBand="0" w:evenVBand="0" w:oddHBand="0" w:evenHBand="0" w:firstRowFirstColumn="0" w:firstRowLastColumn="0" w:lastRowFirstColumn="0" w:lastRowLastColumn="0"/>
+                      <w:trHeight w:val="567"/>
+                      <w:tblHeader/>
+                    </w:trPr>
+                    <w:tc>
+                      <w:tcPr>
+                        <w:cnfStyle w:val="001000000000" w:firstRow="0" w:lastRow="0" w:firstColumn="1" w:lastColumn="0" w:oddVBand="0" w:evenVBand="0" w:oddHBand="0" w:evenHBand="0" w:firstRowFirstColumn="0" w:firstRowLastColumn="0" w:lastRowFirstColumn="0" w:lastRowLastColumn="0"/>
+                        <w:tcW w:w="4111" w:type="dxa"/>
+                        <w:shd w:val="clear" w:color="auto" w:fill="auto"/>
+                        <w:hideMark/>
+                      </w:tcPr>
+                      <w:p>
+                        <w:pPr>
+                          <w:pStyle w:val="Subkopje8ptbold1"/>
+                          <w:rPr>
+                            <w:b/>
+                          </w:rPr>
+                        </w:pPr>
+                        <w:r>
+                          <w:rPr>
+                            <w:b/>
+                            <w:color w:val="075E78"/>
+                          </w:rPr>
+                          <w:br/>
+                          <w:t>Period</w:t>
+                        </w:r>
+                      </w:p>
+                    </w:tc>
+                  </w:tr>
+                </w:tbl>
+                <w:p>
+                  <w:pPr>
+                    <w:pStyle w:val="KopjeICTCVTool"/>
+                    <w:framePr w:hSpace="0" w:wrap="auto" w:vAnchor="margin" w:hAnchor="text" w:yAlign="inline"/>
+                    <w:suppressOverlap w:val="0"/>
+                  </w:pPr>
+                </w:p>
+                <w:p>
+                  <w:pPr>
+                    <w:pStyle w:val="Subkopje8ptbold1"/>
+                    <w:rPr>
+                      <w:b/>
+                    </w:rPr>
+                  </w:pPr>
+                  <w:r>
+                    <w:rPr>
+                      <w:b/>
+                      <w:color w:val="075E78"/>
+                    </w:rPr>
+                    <w:t>Function</w:t>
+                  </w:r>
+                </w:p>
+              </w:tc>
+            </w:tr>
+            <w:tr>
+              <w:tc>
+                <w:tcPr>
+                  <w:cnfStyle w:val="001000000000" w:firstRow="0" w:lastRow="0" w:firstColumn="1" w:lastColumn="0" w:oddVBand="0" w:evenVBand="0" w:oddHBand="0" w:evenHBand="0" w:firstRowFirstColumn="0" w:firstRowLastColumn="0" w:lastRowFirstColumn="0" w:lastRowLastColumn="0"/>
+                  <w:tcW w:w="4111" w:type="dxa"/>
+                  <w:tcBorders>
+                    <w:top w:val="nil"/>
+                    <w:left w:val="nil"/>
+                    <w:bottom w:val="nil"/>
+                    <w:right w:val="single" w:sz="24" w:space="0" w:color="FFFFFF" w:themeColor="background1"/>
+                  </w:tcBorders>
+                  <w:shd w:val="clear" w:color="auto" w:fill="DCEEF4"/>
+                  <w:tcMar>
+                    <w:top w:w="113" w:type="dxa"/>
+                    <w:left w:w="108" w:type="dxa"/>
+                    <w:bottom w:w="113" w:type="dxa"/>
+                    <w:right w:w="284" w:type="dxa"/>
+                  </w:tcMar>
+                  <w:hideMark/>
+                </w:tcPr>
+                <w:p>
+                  <w:pPr>
+                    <w:rPr>
+                      <w:b w:val="0"/>
+                      <w:bCs w:val="0"/>
+                    </w:rPr>
+                  </w:pPr>
+                  <w:r>
+                    <w:rPr>
+                      <w:b w:val="0"/>
+                      <w:bCs w:val="0"/>
+                    </w:rPr>
+                    <w:t>4-2010 to 3-2011</w:t>
+                  </w:r>
+                </w:p>
+              </w:tc>
+              <w:tc>
+                <w:tcPr>
+                  <w:tcW w:w="4709" w:type="dxa"/>
+                  <w:gridSpan w:val="2"/>
+                  <w:tcBorders>
+                    <w:top w:val="nil"/>
+                    <w:left w:val="single" w:sz="24" w:space="0" w:color="FFFFFF" w:themeColor="background1"/>
+                    <w:bottom w:val="nil"/>
+                    <w:right w:val="nil"/>
+                  </w:tcBorders>
+                  <w:shd w:val="clear" w:color="auto" w:fill="DCEEF4"/>
+                  <w:tcMar>
+                    <w:top w:w="113" w:type="dxa"/>
+                    <w:left w:w="108" w:type="dxa"/>
+                    <w:bottom w:w="113" w:type="dxa"/>
+                    <w:right w:w="284" w:type="dxa"/>
+                  </w:tcMar>
+                  <w:hideMark/>
+                </w:tcPr>
+                <w:p>
+                  <w:pPr>
+                    <w:ind w:left="54"/>
+                    <w:cnfStyle w:val="000000000000" w:firstRow="0" w:lastRow="0" w:firstColumn="0" w:lastColumn="0" w:oddVBand="0" w:evenVBand="0" w:oddHBand="0" w:evenHBand="0" w:firstRowFirstColumn="0" w:firstRowLastColumn="0" w:lastRowFirstColumn="0" w:lastRowLastColumn="0"/>
+                  </w:pPr>
+                  <w:r>
+                    <w:t>Junior Software Engineer</w:t>
+                  </w:r>
+                </w:p>
+              </w:tc>
+            </w:tr>
+            <w:tr>
+              <w:tc>
+                <w:tcPr>
+                  <w:cnfStyle w:val="001000000000" w:firstRow="0" w:lastRow="0" w:firstColumn="1" w:lastColumn="0" w:oddVBand="0" w:evenVBand="0" w:oddHBand="0" w:evenHBand="0" w:firstRowFirstColumn="0" w:firstRowLastColumn="0" w:lastRowFirstColumn="0" w:lastRowLastColumn="0"/>
+                  <w:tcW w:w="4111" w:type="dxa"/>
+                  <w:tcBorders>
+                    <w:top w:val="nil"/>
+                    <w:left w:val="nil"/>
+                    <w:bottom w:val="nil"/>
+                    <w:right w:val="single" w:sz="24" w:space="0" w:color="FFFFFF" w:themeColor="background1"/>
+                  </w:tcBorders>
+                  <w:shd w:val="clear" w:color="auto" w:fill="auto"/>
+                  <w:vAlign w:val="center"/>
+                  <w:hideMark/>
+                </w:tcPr>
+                <w:p>
+                  <w:pPr>
+                    <w:pStyle w:val="Subkopje8ptbold1"/>
+                    <w:rPr>
+                      <w:b/>
+                      <w:bCs w:val="0"/>
+                    </w:rPr>
+                  </w:pPr>
+                  <w:r>
+                    <w:rPr>
+                      <w:b/>
+                      <w:bCs w:val="0"/>
+                      <w:color w:val="075E78"/>
+                    </w:rPr>
+                    <w:t>Organization</w:t>
+                  </w:r>
+                </w:p>
+              </w:tc>
+              <w:tc>
+                <w:tcPr>
+                  <w:tcW w:w="4709" w:type="dxa"/>
+                  <w:gridSpan w:val="2"/>
+                  <w:tcBorders>
+                    <w:top w:val="nil"/>
+                    <w:left w:val="single" w:sz="24" w:space="0" w:color="FFFFFF" w:themeColor="background1"/>
+                    <w:bottom w:val="nil"/>
+                    <w:right w:val="nil"/>
+                  </w:tcBorders>
+                  <w:shd w:val="clear" w:color="auto" w:fill="FFFFFF" w:themeFill="background1"/>
+                  <w:vAlign w:val="center"/>
+                  <w:hideMark/>
+                </w:tcPr>
+                <w:p>
+                  <w:pPr>
+                    <w:pStyle w:val="Subkopje8ptbold"/>
+                    <w:cnfStyle w:val="000000000000" w:firstRow="0" w:lastRow="0" w:firstColumn="0" w:lastColumn="0" w:oddVBand="0" w:evenVBand="0" w:oddHBand="0" w:evenHBand="0" w:firstRowFirstColumn="0" w:firstRowLastColumn="0" w:lastRowFirstColumn="0" w:lastRowLastColumn="0"/>
+                  </w:pPr>
+                  <w:r>
+                    <w:rPr>
+                      <w:color w:val="075E78"/>
+                    </w:rPr>
+                    <w:t xml:space="preserve"> Project</w:t>
+                  </w:r>
+                </w:p>
+              </w:tc>
+            </w:tr>
+            <w:tr>
+              <w:tc>
+                <w:tcPr>
+                  <w:cnfStyle w:val="001000000000" w:firstRow="0" w:lastRow="0" w:firstColumn="1" w:lastColumn="0" w:oddVBand="0" w:evenVBand="0" w:oddHBand="0" w:evenHBand="0" w:firstRowFirstColumn="0" w:firstRowLastColumn="0" w:lastRowFirstColumn="0" w:lastRowLastColumn="0"/>
+                  <w:tcW w:w="4130" w:type="dxa"/>
+                  <w:gridSpan w:val="2"/>
+                  <w:tcBorders>
+                    <w:top w:val="nil"/>
+                    <w:left w:val="nil"/>
+                    <w:bottom w:val="nil"/>
+                    <w:right w:val="single" w:sz="24" w:space="0" w:color="FFFFFF" w:themeColor="background1"/>
+                  </w:tcBorders>
+                  <w:shd w:val="clear" w:color="auto" w:fill="DCEEF4"/>
+                  <w:tcMar>
+                    <w:top w:w="113" w:type="dxa"/>
+                    <w:left w:w="108" w:type="dxa"/>
+                    <w:bottom w:w="113" w:type="dxa"/>
+                    <w:right w:w="284" w:type="dxa"/>
+                  </w:tcMar>
+                  <w:hideMark/>
+                </w:tcPr>
+                <w:p>
+                  <w:pPr>
+                    <w:rPr>
+                      <w:b w:val="0"/>
+                      <w:bCs w:val="0"/>
+                    </w:rPr>
+                  </w:pPr>
+                  <w:r>
+                    <w:rPr>
+                      <w:b w:val="0"/>
+                      <w:bCs w:val="0"/>
+                    </w:rPr>
+                    <w:t xml:space="preserve">E-con systems </w:t>
+                  </w:r>
+                </w:p>
+              </w:tc>
+              <w:tc>
+                <w:tcPr>
+                  <w:tcW w:w="4690" w:type="dxa"/>
+                  <w:tcBorders>
+                    <w:top w:val="nil"/>
+                    <w:left w:val="single" w:sz="24" w:space="0" w:color="FFFFFF" w:themeColor="background1"/>
+                    <w:bottom w:val="nil"/>
+                    <w:right w:val="nil"/>
+                  </w:tcBorders>
+                  <w:shd w:val="clear" w:color="auto" w:fill="DCEEF4"/>
+                  <w:tcMar>
+                    <w:top w:w="0" w:type="dxa"/>
+                    <w:left w:w="108" w:type="dxa"/>
+                    <w:bottom w:w="0" w:type="dxa"/>
+                    <w:right w:w="284" w:type="dxa"/>
+                  </w:tcMar>
+                  <w:hideMark/>
+                </w:tcPr>
+                <w:p>
+                  <w:pPr>
+                    <w:cnfStyle w:val="000000000000" w:firstRow="0" w:lastRow="0" w:firstColumn="0" w:lastColumn="0" w:oddVBand="0" w:evenVBand="0" w:oddHBand="0" w:evenHBand="0" w:firstRowFirstColumn="0" w:firstRowLastColumn="0" w:lastRowFirstColumn="0" w:lastRowLastColumn="0"/>
+                    <w:rPr>
+                      <w:b/>
+                      <w:bCs/>
+                    </w:rPr>
+                  </w:pPr>
+                  <w:r>
+                    <w:t>EVViewer</w:t>
+                  </w:r>
+                </w:p>
+              </w:tc>
+            </w:tr>
+            <w:tr>
+              <w:tc>
+                <w:tcPr>
+                  <w:cnfStyle w:val="001000000000" w:firstRow="0" w:lastRow="0" w:firstColumn="1" w:lastColumn="0" w:oddVBand="0" w:evenVBand="0" w:oddHBand="0" w:evenHBand="0" w:firstRowFirstColumn="0" w:firstRowLastColumn="0" w:lastRowFirstColumn="0" w:lastRowLastColumn="0"/>
+                  <w:tcW w:w="4111" w:type="dxa"/>
+                  <w:tcBorders>
+                    <w:top w:val="nil"/>
+                    <w:left w:val="nil"/>
+                    <w:bottom w:val="nil"/>
+                    <w:right w:val="single" w:sz="24" w:space="0" w:color="FFFFFF" w:themeColor="background1"/>
+                  </w:tcBorders>
+                  <w:shd w:val="clear" w:color="auto" w:fill="auto"/>
+                  <w:vAlign w:val="center"/>
+                </w:tcPr>
+                <w:p>
+                  <w:pPr>
+                    <w:pStyle w:val="Subkopje8ptbold1"/>
+                    <w:rPr>
+                      <w:b/>
+                    </w:rPr>
+                  </w:pPr>
+                </w:p>
+              </w:tc>
+              <w:tc>
+                <w:tcPr>
+                  <w:tcW w:w="4709" w:type="dxa"/>
+                  <w:gridSpan w:val="2"/>
+                  <w:tcBorders>
+                    <w:top w:val="nil"/>
+                    <w:left w:val="single" w:sz="24" w:space="0" w:color="FFFFFF" w:themeColor="background1"/>
+                    <w:bottom w:val="nil"/>
+                    <w:right w:val="nil"/>
+                  </w:tcBorders>
+                  <w:shd w:val="clear" w:color="auto" w:fill="FFFFFF" w:themeFill="background1"/>
+                  <w:vAlign w:val="center"/>
+                </w:tcPr>
+                <w:p>
+                  <w:pPr>
+                    <w:spacing w:before="60" w:after="60"/>
+                    <w:jc w:val="center"/>
+                    <w:cnfStyle w:val="000000000000" w:firstRow="0" w:lastRow="0" w:firstColumn="0" w:lastColumn="0" w:oddVBand="0" w:evenVBand="0" w:oddHBand="0" w:evenHBand="0" w:firstRowFirstColumn="0" w:firstRowLastColumn="0" w:lastRowFirstColumn="0" w:lastRowLastColumn="0"/>
+                  </w:pPr>
+                </w:p>
+              </w:tc>
+            </w:tr>
+            <w:tr>
+              <w:tc>
+                <w:tcPr>
+                  <w:cnfStyle w:val="001000000000" w:firstRow="0" w:lastRow="0" w:firstColumn="1" w:lastColumn="0" w:oddVBand="0" w:evenVBand="0" w:oddHBand="0" w:evenHBand="0" w:firstRowFirstColumn="0" w:firstRowLastColumn="0" w:lastRowFirstColumn="0" w:lastRowLastColumn="0"/>
+                  <w:tcW w:w="8820" w:type="dxa"/>
+                  <w:gridSpan w:val="3"/>
+                  <w:shd w:val="clear" w:color="auto" w:fill="DCEEF4"/>
+                  <w:tcMar>
+                    <w:top w:w="113" w:type="dxa"/>
+                    <w:left w:w="108" w:type="dxa"/>
+                    <w:bottom w:w="113" w:type="dxa"/>
+                    <w:right w:w="284" w:type="dxa"/>
+                  </w:tcMar>
+                  <w:hideMark/>
+                </w:tcPr>
+                <w:p>
+                  <w:pPr>
+                    <w:tabs>
+                      <w:tab w:val="left" w:pos="2805"/>
+                    </w:tabs>
+                    <w:rPr>
+                      <w:b w:val="0"/>
+                      <w:bCs w:val="0"/>
+                    </w:rPr>
+                  </w:pPr>
+                  <w:r>
+                    <w:rPr>
+                      <w:b w:val="0"/>
+                      <w:bCs w:val="0"/>
+                    </w:rPr>
+                    <w:t>There was a need to develop an user interface for the new product that was to be launched. As a junior software engineer, I was responsible for implementation and bug fixing of the product.</w:t>
+                  </w:r>
+                </w:p>
+              </w:tc>
+            </w:tr>
+          </w:tbl>
+          <w:p>
+            <w:pPr>
+              <w:rPr>
+                <w:lang w:val="en-US"/>
+              </w:rPr>
+            </w:pPr>
+          </w:p>
         </w:tc>
       </w:tr>
     </w:tbl>
@@ -10355,10 +10909,10 @@
       </w:pPr>
     </w:p>
     <w:sectPr>
-      <w:headerReference w:type="even" r:id="rId18"/>
-      <w:headerReference w:type="default" r:id="rId19"/>
-      <w:footerReference w:type="default" r:id="rId20"/>
-      <w:headerReference w:type="first" r:id="rId21"/>
+      <w:headerReference w:type="even" r:id="rId19"/>
+      <w:headerReference w:type="default" r:id="rId20"/>
+      <w:footerReference w:type="default" r:id="rId21"/>
+      <w:headerReference w:type="first" r:id="rId22"/>
       <w:pgSz w:w="11906" w:h="16838"/>
       <w:pgMar w:top="1417" w:right="1417" w:bottom="1417" w:left="1417" w:header="709" w:footer="510" w:gutter="0"/>
       <w:cols w:space="708"/>
@@ -10369,7 +10923,7 @@
 </file>
 
 <file path=word/endnotes.xml><?xml version="1.0" encoding="utf-8"?>
-<w:endnotes xmlns:wpc="http://schemas.microsoft.com/office/word/2010/wordprocessingCanvas" xmlns:cx="http://schemas.microsoft.com/office/drawing/2014/chartex" xmlns:cx1="http://schemas.microsoft.com/office/drawing/2015/9/8/chartex" xmlns:cx2="http://schemas.microsoft.com/office/drawing/2015/10/21/chartex" xmlns:cx3="http://schemas.microsoft.com/office/drawing/2016/5/9/chartex" xmlns:cx4="http://schemas.microsoft.com/office/drawing/2016/5/10/chartex" xmlns:cx5="http://schemas.microsoft.com/office/drawing/2016/5/11/chartex" xmlns:cx6="http://schemas.microsoft.com/office/drawing/2016/5/12/chartex" xmlns:cx7="http://schemas.microsoft.com/office/drawing/2016/5/13/chartex" xmlns:cx8="http://schemas.microsoft.com/office/drawing/2016/5/14/chartex" xmlns:mc="http://schemas.openxmlformats.org/markup-compatibility/2006" xmlns:aink="http://schemas.microsoft.com/office/drawing/2016/ink" xmlns:am3d="http://schemas.microsoft.com/office/drawing/2017/model3d" xmlns:o="urn:schemas-microsoft-com:office:office" xmlns:oel="http://schemas.microsoft.com/office/2019/extlst" xmlns:r="http://schemas.openxmlformats.org/officeDocument/2006/relationships" xmlns:m="http://schemas.openxmlformats.org/officeDocument/2006/math" xmlns:v="urn:schemas-microsoft-com:vml" xmlns:wp14="http://schemas.microsoft.com/office/word/2010/wordprocessingDrawing" xmlns:wp="http://schemas.openxmlformats.org/drawingml/2006/wordprocessingDrawing" xmlns:w10="urn:schemas-microsoft-com:office:word" xmlns:w="http://schemas.openxmlformats.org/wordprocessingml/2006/main" xmlns:w14="http://schemas.microsoft.com/office/word/2010/wordml" xmlns:w15="http://schemas.microsoft.com/office/word/2012/wordml" xmlns:w16cex="http://schemas.microsoft.com/office/word/2018/wordml/cex" xmlns:w16cid="http://schemas.microsoft.com/office/word/2016/wordml/cid" xmlns:w16="http://schemas.microsoft.com/office/word/2018/wordml" xmlns:w16sdtdh="http://schemas.microsoft.com/office/word/2020/wordml/sdtdatahash" xmlns:w16se="http://schemas.microsoft.com/office/word/2015/wordml/symex" xmlns:wpg="http://schemas.microsoft.com/office/word/2010/wordprocessingGroup" xmlns:wpi="http://schemas.microsoft.com/office/word/2010/wordprocessingInk" xmlns:wne="http://schemas.microsoft.com/office/word/2006/wordml" xmlns:wps="http://schemas.microsoft.com/office/word/2010/wordprocessingShape" mc:Ignorable="w14 w15 w16se w16cid w16 w16cex w16sdtdh wp14">
+<w:endnotes xmlns:wpc="http://schemas.microsoft.com/office/word/2010/wordprocessingCanvas" xmlns:cx="http://schemas.microsoft.com/office/drawing/2014/chartex" xmlns:cx1="http://schemas.microsoft.com/office/drawing/2015/9/8/chartex" xmlns:cx2="http://schemas.microsoft.com/office/drawing/2015/10/21/chartex" xmlns:cx3="http://schemas.microsoft.com/office/drawing/2016/5/9/chartex" xmlns:cx4="http://schemas.microsoft.com/office/drawing/2016/5/10/chartex" xmlns:cx5="http://schemas.microsoft.com/office/drawing/2016/5/11/chartex" xmlns:cx6="http://schemas.microsoft.com/office/drawing/2016/5/12/chartex" xmlns:cx7="http://schemas.microsoft.com/office/drawing/2016/5/13/chartex" xmlns:cx8="http://schemas.microsoft.com/office/drawing/2016/5/14/chartex" xmlns:mc="http://schemas.openxmlformats.org/markup-compatibility/2006" xmlns:aink="http://schemas.microsoft.com/office/drawing/2016/ink" xmlns:am3d="http://schemas.microsoft.com/office/drawing/2017/model3d" xmlns:o="urn:schemas-microsoft-com:office:office" xmlns:oel="http://schemas.microsoft.com/office/2019/extlst" xmlns:r="http://schemas.openxmlformats.org/officeDocument/2006/relationships" xmlns:m="http://schemas.openxmlformats.org/officeDocument/2006/math" xmlns:v="urn:schemas-microsoft-com:vml" xmlns:wp14="http://schemas.microsoft.com/office/word/2010/wordprocessingDrawing" xmlns:wp="http://schemas.openxmlformats.org/drawingml/2006/wordprocessingDrawing" xmlns:w10="urn:schemas-microsoft-com:office:word" xmlns:w="http://schemas.openxmlformats.org/wordprocessingml/2006/main" xmlns:w14="http://schemas.microsoft.com/office/word/2010/wordml" xmlns:w15="http://schemas.microsoft.com/office/word/2012/wordml" xmlns:w16cex="http://schemas.microsoft.com/office/word/2018/wordml/cex" xmlns:w16cid="http://schemas.microsoft.com/office/word/2016/wordml/cid" xmlns:w16="http://schemas.microsoft.com/office/word/2018/wordml" xmlns:w16du="http://schemas.microsoft.com/office/word/2023/wordml/word16du" xmlns:w16sdtdh="http://schemas.microsoft.com/office/word/2020/wordml/sdtdatahash" xmlns:w16se="http://schemas.microsoft.com/office/word/2015/wordml/symex" xmlns:wpg="http://schemas.microsoft.com/office/word/2010/wordprocessingGroup" xmlns:wpi="http://schemas.microsoft.com/office/word/2010/wordprocessingInk" xmlns:wne="http://schemas.microsoft.com/office/word/2006/wordml" xmlns:wps="http://schemas.microsoft.com/office/word/2010/wordprocessingShape" mc:Ignorable="w14 w15 w16se w16cid w16 w16cex w16sdtdh wp14">
   <w:endnote w:type="separator" w:id="-1">
     <w:p>
       <w:r>
@@ -10392,7 +10946,7 @@
 </file>
 
 <file path=word/footer1.xml><?xml version="1.0" encoding="utf-8"?>
-<w:ftr xmlns:wpc="http://schemas.microsoft.com/office/word/2010/wordprocessingCanvas" xmlns:cx="http://schemas.microsoft.com/office/drawing/2014/chartex" xmlns:cx1="http://schemas.microsoft.com/office/drawing/2015/9/8/chartex" xmlns:cx2="http://schemas.microsoft.com/office/drawing/2015/10/21/chartex" xmlns:cx3="http://schemas.microsoft.com/office/drawing/2016/5/9/chartex" xmlns:cx4="http://schemas.microsoft.com/office/drawing/2016/5/10/chartex" xmlns:cx5="http://schemas.microsoft.com/office/drawing/2016/5/11/chartex" xmlns:cx6="http://schemas.microsoft.com/office/drawing/2016/5/12/chartex" xmlns:cx7="http://schemas.microsoft.com/office/drawing/2016/5/13/chartex" xmlns:cx8="http://schemas.microsoft.com/office/drawing/2016/5/14/chartex" xmlns:mc="http://schemas.openxmlformats.org/markup-compatibility/2006" xmlns:aink="http://schemas.microsoft.com/office/drawing/2016/ink" xmlns:am3d="http://schemas.microsoft.com/office/drawing/2017/model3d" xmlns:o="urn:schemas-microsoft-com:office:office" xmlns:oel="http://schemas.microsoft.com/office/2019/extlst" xmlns:r="http://schemas.openxmlformats.org/officeDocument/2006/relationships" xmlns:m="http://schemas.openxmlformats.org/officeDocument/2006/math" xmlns:v="urn:schemas-microsoft-com:vml" xmlns:wp14="http://schemas.microsoft.com/office/word/2010/wordprocessingDrawing" xmlns:wp="http://schemas.openxmlformats.org/drawingml/2006/wordprocessingDrawing" xmlns:w10="urn:schemas-microsoft-com:office:word" xmlns:w="http://schemas.openxmlformats.org/wordprocessingml/2006/main" xmlns:w14="http://schemas.microsoft.com/office/word/2010/wordml" xmlns:w15="http://schemas.microsoft.com/office/word/2012/wordml" xmlns:w16cex="http://schemas.microsoft.com/office/word/2018/wordml/cex" xmlns:w16cid="http://schemas.microsoft.com/office/word/2016/wordml/cid" xmlns:w16="http://schemas.microsoft.com/office/word/2018/wordml" xmlns:w16sdtdh="http://schemas.microsoft.com/office/word/2020/wordml/sdtdatahash" xmlns:w16se="http://schemas.microsoft.com/office/word/2015/wordml/symex" xmlns:wpg="http://schemas.microsoft.com/office/word/2010/wordprocessingGroup" xmlns:wpi="http://schemas.microsoft.com/office/word/2010/wordprocessingInk" xmlns:wne="http://schemas.microsoft.com/office/word/2006/wordml" xmlns:wps="http://schemas.microsoft.com/office/word/2010/wordprocessingShape" mc:Ignorable="w14 w15 w16se w16cid w16 w16cex w16sdtdh wp14">
+<w:ftr xmlns:wpc="http://schemas.microsoft.com/office/word/2010/wordprocessingCanvas" xmlns:cx="http://schemas.microsoft.com/office/drawing/2014/chartex" xmlns:cx1="http://schemas.microsoft.com/office/drawing/2015/9/8/chartex" xmlns:cx2="http://schemas.microsoft.com/office/drawing/2015/10/21/chartex" xmlns:cx3="http://schemas.microsoft.com/office/drawing/2016/5/9/chartex" xmlns:cx4="http://schemas.microsoft.com/office/drawing/2016/5/10/chartex" xmlns:cx5="http://schemas.microsoft.com/office/drawing/2016/5/11/chartex" xmlns:cx6="http://schemas.microsoft.com/office/drawing/2016/5/12/chartex" xmlns:cx7="http://schemas.microsoft.com/office/drawing/2016/5/13/chartex" xmlns:cx8="http://schemas.microsoft.com/office/drawing/2016/5/14/chartex" xmlns:mc="http://schemas.openxmlformats.org/markup-compatibility/2006" xmlns:aink="http://schemas.microsoft.com/office/drawing/2016/ink" xmlns:am3d="http://schemas.microsoft.com/office/drawing/2017/model3d" xmlns:o="urn:schemas-microsoft-com:office:office" xmlns:oel="http://schemas.microsoft.com/office/2019/extlst" xmlns:r="http://schemas.openxmlformats.org/officeDocument/2006/relationships" xmlns:m="http://schemas.openxmlformats.org/officeDocument/2006/math" xmlns:v="urn:schemas-microsoft-com:vml" xmlns:wp14="http://schemas.microsoft.com/office/word/2010/wordprocessingDrawing" xmlns:wp="http://schemas.openxmlformats.org/drawingml/2006/wordprocessingDrawing" xmlns:w10="urn:schemas-microsoft-com:office:word" xmlns:w="http://schemas.openxmlformats.org/wordprocessingml/2006/main" xmlns:w14="http://schemas.microsoft.com/office/word/2010/wordml" xmlns:w15="http://schemas.microsoft.com/office/word/2012/wordml" xmlns:w16cex="http://schemas.microsoft.com/office/word/2018/wordml/cex" xmlns:w16cid="http://schemas.microsoft.com/office/word/2016/wordml/cid" xmlns:w16="http://schemas.microsoft.com/office/word/2018/wordml" xmlns:w16du="http://schemas.microsoft.com/office/word/2023/wordml/word16du" xmlns:w16sdtdh="http://schemas.microsoft.com/office/word/2020/wordml/sdtdatahash" xmlns:w16se="http://schemas.microsoft.com/office/word/2015/wordml/symex" xmlns:wpg="http://schemas.microsoft.com/office/word/2010/wordprocessingGroup" xmlns:wpi="http://schemas.microsoft.com/office/word/2010/wordprocessingInk" xmlns:wne="http://schemas.microsoft.com/office/word/2006/wordml" xmlns:wps="http://schemas.microsoft.com/office/word/2010/wordprocessingShape" mc:Ignorable="w14 w15 w16se w16cid w16 w16cex w16sdtdh wp14">
   <w:p>
     <w:pPr>
       <w:tabs>
@@ -10566,7 +11120,7 @@
 </file>
 
 <file path=word/footnotes.xml><?xml version="1.0" encoding="utf-8"?>
-<w:footnotes xmlns:wpc="http://schemas.microsoft.com/office/word/2010/wordprocessingCanvas" xmlns:cx="http://schemas.microsoft.com/office/drawing/2014/chartex" xmlns:cx1="http://schemas.microsoft.com/office/drawing/2015/9/8/chartex" xmlns:cx2="http://schemas.microsoft.com/office/drawing/2015/10/21/chartex" xmlns:cx3="http://schemas.microsoft.com/office/drawing/2016/5/9/chartex" xmlns:cx4="http://schemas.microsoft.com/office/drawing/2016/5/10/chartex" xmlns:cx5="http://schemas.microsoft.com/office/drawing/2016/5/11/chartex" xmlns:cx6="http://schemas.microsoft.com/office/drawing/2016/5/12/chartex" xmlns:cx7="http://schemas.microsoft.com/office/drawing/2016/5/13/chartex" xmlns:cx8="http://schemas.microsoft.com/office/drawing/2016/5/14/chartex" xmlns:mc="http://schemas.openxmlformats.org/markup-compatibility/2006" xmlns:aink="http://schemas.microsoft.com/office/drawing/2016/ink" xmlns:am3d="http://schemas.microsoft.com/office/drawing/2017/model3d" xmlns:o="urn:schemas-microsoft-com:office:office" xmlns:oel="http://schemas.microsoft.com/office/2019/extlst" xmlns:r="http://schemas.openxmlformats.org/officeDocument/2006/relationships" xmlns:m="http://schemas.openxmlformats.org/officeDocument/2006/math" xmlns:v="urn:schemas-microsoft-com:vml" xmlns:wp14="http://schemas.microsoft.com/office/word/2010/wordprocessingDrawing" xmlns:wp="http://schemas.openxmlformats.org/drawingml/2006/wordprocessingDrawing" xmlns:w10="urn:schemas-microsoft-com:office:word" xmlns:w="http://schemas.openxmlformats.org/wordprocessingml/2006/main" xmlns:w14="http://schemas.microsoft.com/office/word/2010/wordml" xmlns:w15="http://schemas.microsoft.com/office/word/2012/wordml" xmlns:w16cex="http://schemas.microsoft.com/office/word/2018/wordml/cex" xmlns:w16cid="http://schemas.microsoft.com/office/word/2016/wordml/cid" xmlns:w16="http://schemas.microsoft.com/office/word/2018/wordml" xmlns:w16sdtdh="http://schemas.microsoft.com/office/word/2020/wordml/sdtdatahash" xmlns:w16se="http://schemas.microsoft.com/office/word/2015/wordml/symex" xmlns:wpg="http://schemas.microsoft.com/office/word/2010/wordprocessingGroup" xmlns:wpi="http://schemas.microsoft.com/office/word/2010/wordprocessingInk" xmlns:wne="http://schemas.microsoft.com/office/word/2006/wordml" xmlns:wps="http://schemas.microsoft.com/office/word/2010/wordprocessingShape" mc:Ignorable="w14 w15 w16se w16cid w16 w16cex w16sdtdh wp14">
+<w:footnotes xmlns:wpc="http://schemas.microsoft.com/office/word/2010/wordprocessingCanvas" xmlns:cx="http://schemas.microsoft.com/office/drawing/2014/chartex" xmlns:cx1="http://schemas.microsoft.com/office/drawing/2015/9/8/chartex" xmlns:cx2="http://schemas.microsoft.com/office/drawing/2015/10/21/chartex" xmlns:cx3="http://schemas.microsoft.com/office/drawing/2016/5/9/chartex" xmlns:cx4="http://schemas.microsoft.com/office/drawing/2016/5/10/chartex" xmlns:cx5="http://schemas.microsoft.com/office/drawing/2016/5/11/chartex" xmlns:cx6="http://schemas.microsoft.com/office/drawing/2016/5/12/chartex" xmlns:cx7="http://schemas.microsoft.com/office/drawing/2016/5/13/chartex" xmlns:cx8="http://schemas.microsoft.com/office/drawing/2016/5/14/chartex" xmlns:mc="http://schemas.openxmlformats.org/markup-compatibility/2006" xmlns:aink="http://schemas.microsoft.com/office/drawing/2016/ink" xmlns:am3d="http://schemas.microsoft.com/office/drawing/2017/model3d" xmlns:o="urn:schemas-microsoft-com:office:office" xmlns:oel="http://schemas.microsoft.com/office/2019/extlst" xmlns:r="http://schemas.openxmlformats.org/officeDocument/2006/relationships" xmlns:m="http://schemas.openxmlformats.org/officeDocument/2006/math" xmlns:v="urn:schemas-microsoft-com:vml" xmlns:wp14="http://schemas.microsoft.com/office/word/2010/wordprocessingDrawing" xmlns:wp="http://schemas.openxmlformats.org/drawingml/2006/wordprocessingDrawing" xmlns:w10="urn:schemas-microsoft-com:office:word" xmlns:w="http://schemas.openxmlformats.org/wordprocessingml/2006/main" xmlns:w14="http://schemas.microsoft.com/office/word/2010/wordml" xmlns:w15="http://schemas.microsoft.com/office/word/2012/wordml" xmlns:w16cex="http://schemas.microsoft.com/office/word/2018/wordml/cex" xmlns:w16cid="http://schemas.microsoft.com/office/word/2016/wordml/cid" xmlns:w16="http://schemas.microsoft.com/office/word/2018/wordml" xmlns:w16du="http://schemas.microsoft.com/office/word/2023/wordml/word16du" xmlns:w16sdtdh="http://schemas.microsoft.com/office/word/2020/wordml/sdtdatahash" xmlns:w16se="http://schemas.microsoft.com/office/word/2015/wordml/symex" xmlns:wpg="http://schemas.microsoft.com/office/word/2010/wordprocessingGroup" xmlns:wpi="http://schemas.microsoft.com/office/word/2010/wordprocessingInk" xmlns:wne="http://schemas.microsoft.com/office/word/2006/wordml" xmlns:wps="http://schemas.microsoft.com/office/word/2010/wordprocessingShape" mc:Ignorable="w14 w15 w16se w16cid w16 w16cex w16sdtdh wp14">
   <w:footnote w:type="separator" w:id="-1">
     <w:p>
       <w:r>
@@ -10589,7 +11143,7 @@
 </file>
 
 <file path=word/header1.xml><?xml version="1.0" encoding="utf-8"?>
-<w:hdr xmlns:wpc="http://schemas.microsoft.com/office/word/2010/wordprocessingCanvas" xmlns:cx="http://schemas.microsoft.com/office/drawing/2014/chartex" xmlns:cx1="http://schemas.microsoft.com/office/drawing/2015/9/8/chartex" xmlns:cx2="http://schemas.microsoft.com/office/drawing/2015/10/21/chartex" xmlns:cx3="http://schemas.microsoft.com/office/drawing/2016/5/9/chartex" xmlns:cx4="http://schemas.microsoft.com/office/drawing/2016/5/10/chartex" xmlns:cx5="http://schemas.microsoft.com/office/drawing/2016/5/11/chartex" xmlns:cx6="http://schemas.microsoft.com/office/drawing/2016/5/12/chartex" xmlns:cx7="http://schemas.microsoft.com/office/drawing/2016/5/13/chartex" xmlns:cx8="http://schemas.microsoft.com/office/drawing/2016/5/14/chartex" xmlns:mc="http://schemas.openxmlformats.org/markup-compatibility/2006" xmlns:aink="http://schemas.microsoft.com/office/drawing/2016/ink" xmlns:am3d="http://schemas.microsoft.com/office/drawing/2017/model3d" xmlns:o="urn:schemas-microsoft-com:office:office" xmlns:oel="http://schemas.microsoft.com/office/2019/extlst" xmlns:r="http://schemas.openxmlformats.org/officeDocument/2006/relationships" xmlns:m="http://schemas.openxmlformats.org/officeDocument/2006/math" xmlns:v="urn:schemas-microsoft-com:vml" xmlns:wp14="http://schemas.microsoft.com/office/word/2010/wordprocessingDrawing" xmlns:wp="http://schemas.openxmlformats.org/drawingml/2006/wordprocessingDrawing" xmlns:w10="urn:schemas-microsoft-com:office:word" xmlns:w="http://schemas.openxmlformats.org/wordprocessingml/2006/main" xmlns:w14="http://schemas.microsoft.com/office/word/2010/wordml" xmlns:w15="http://schemas.microsoft.com/office/word/2012/wordml" xmlns:w16cex="http://schemas.microsoft.com/office/word/2018/wordml/cex" xmlns:w16cid="http://schemas.microsoft.com/office/word/2016/wordml/cid" xmlns:w16="http://schemas.microsoft.com/office/word/2018/wordml" xmlns:w16sdtdh="http://schemas.microsoft.com/office/word/2020/wordml/sdtdatahash" xmlns:w16se="http://schemas.microsoft.com/office/word/2015/wordml/symex" xmlns:wpg="http://schemas.microsoft.com/office/word/2010/wordprocessingGroup" xmlns:wpi="http://schemas.microsoft.com/office/word/2010/wordprocessingInk" xmlns:wne="http://schemas.microsoft.com/office/word/2006/wordml" xmlns:wps="http://schemas.microsoft.com/office/word/2010/wordprocessingShape" mc:Ignorable="w14 w15 w16se w16cid w16 w16cex w16sdtdh wp14">
+<w:hdr xmlns:wpc="http://schemas.microsoft.com/office/word/2010/wordprocessingCanvas" xmlns:cx="http://schemas.microsoft.com/office/drawing/2014/chartex" xmlns:cx1="http://schemas.microsoft.com/office/drawing/2015/9/8/chartex" xmlns:cx2="http://schemas.microsoft.com/office/drawing/2015/10/21/chartex" xmlns:cx3="http://schemas.microsoft.com/office/drawing/2016/5/9/chartex" xmlns:cx4="http://schemas.microsoft.com/office/drawing/2016/5/10/chartex" xmlns:cx5="http://schemas.microsoft.com/office/drawing/2016/5/11/chartex" xmlns:cx6="http://schemas.microsoft.com/office/drawing/2016/5/12/chartex" xmlns:cx7="http://schemas.microsoft.com/office/drawing/2016/5/13/chartex" xmlns:cx8="http://schemas.microsoft.com/office/drawing/2016/5/14/chartex" xmlns:mc="http://schemas.openxmlformats.org/markup-compatibility/2006" xmlns:aink="http://schemas.microsoft.com/office/drawing/2016/ink" xmlns:am3d="http://schemas.microsoft.com/office/drawing/2017/model3d" xmlns:o="urn:schemas-microsoft-com:office:office" xmlns:oel="http://schemas.microsoft.com/office/2019/extlst" xmlns:r="http://schemas.openxmlformats.org/officeDocument/2006/relationships" xmlns:m="http://schemas.openxmlformats.org/officeDocument/2006/math" xmlns:v="urn:schemas-microsoft-com:vml" xmlns:wp14="http://schemas.microsoft.com/office/word/2010/wordprocessingDrawing" xmlns:wp="http://schemas.openxmlformats.org/drawingml/2006/wordprocessingDrawing" xmlns:w10="urn:schemas-microsoft-com:office:word" xmlns:w="http://schemas.openxmlformats.org/wordprocessingml/2006/main" xmlns:w14="http://schemas.microsoft.com/office/word/2010/wordml" xmlns:w15="http://schemas.microsoft.com/office/word/2012/wordml" xmlns:w16cex="http://schemas.microsoft.com/office/word/2018/wordml/cex" xmlns:w16cid="http://schemas.microsoft.com/office/word/2016/wordml/cid" xmlns:w16="http://schemas.microsoft.com/office/word/2018/wordml" xmlns:w16du="http://schemas.microsoft.com/office/word/2023/wordml/word16du" xmlns:w16sdtdh="http://schemas.microsoft.com/office/word/2020/wordml/sdtdatahash" xmlns:w16se="http://schemas.microsoft.com/office/word/2015/wordml/symex" xmlns:wpg="http://schemas.microsoft.com/office/word/2010/wordprocessingGroup" xmlns:wpi="http://schemas.microsoft.com/office/word/2010/wordprocessingInk" xmlns:wne="http://schemas.microsoft.com/office/word/2006/wordml" xmlns:wps="http://schemas.microsoft.com/office/word/2010/wordprocessingShape" mc:Ignorable="w14 w15 w16se w16cid w16 w16cex w16sdtdh wp14">
   <w:p>
     <w:pPr>
       <w:pStyle w:val="Header"/>
@@ -10631,7 +11185,7 @@
 </file>
 
 <file path=word/header2.xml><?xml version="1.0" encoding="utf-8"?>
-<w:hdr xmlns:wpc="http://schemas.microsoft.com/office/word/2010/wordprocessingCanvas" xmlns:cx="http://schemas.microsoft.com/office/drawing/2014/chartex" xmlns:cx1="http://schemas.microsoft.com/office/drawing/2015/9/8/chartex" xmlns:cx2="http://schemas.microsoft.com/office/drawing/2015/10/21/chartex" xmlns:cx3="http://schemas.microsoft.com/office/drawing/2016/5/9/chartex" xmlns:cx4="http://schemas.microsoft.com/office/drawing/2016/5/10/chartex" xmlns:cx5="http://schemas.microsoft.com/office/drawing/2016/5/11/chartex" xmlns:cx6="http://schemas.microsoft.com/office/drawing/2016/5/12/chartex" xmlns:cx7="http://schemas.microsoft.com/office/drawing/2016/5/13/chartex" xmlns:cx8="http://schemas.microsoft.com/office/drawing/2016/5/14/chartex" xmlns:mc="http://schemas.openxmlformats.org/markup-compatibility/2006" xmlns:aink="http://schemas.microsoft.com/office/drawing/2016/ink" xmlns:am3d="http://schemas.microsoft.com/office/drawing/2017/model3d" xmlns:o="urn:schemas-microsoft-com:office:office" xmlns:oel="http://schemas.microsoft.com/office/2019/extlst" xmlns:r="http://schemas.openxmlformats.org/officeDocument/2006/relationships" xmlns:m="http://schemas.openxmlformats.org/officeDocument/2006/math" xmlns:v="urn:schemas-microsoft-com:vml" xmlns:wp14="http://schemas.microsoft.com/office/word/2010/wordprocessingDrawing" xmlns:wp="http://schemas.openxmlformats.org/drawingml/2006/wordprocessingDrawing" xmlns:w10="urn:schemas-microsoft-com:office:word" xmlns:w="http://schemas.openxmlformats.org/wordprocessingml/2006/main" xmlns:w14="http://schemas.microsoft.com/office/word/2010/wordml" xmlns:w15="http://schemas.microsoft.com/office/word/2012/wordml" xmlns:w16cex="http://schemas.microsoft.com/office/word/2018/wordml/cex" xmlns:w16cid="http://schemas.microsoft.com/office/word/2016/wordml/cid" xmlns:w16="http://schemas.microsoft.com/office/word/2018/wordml" xmlns:w16sdtdh="http://schemas.microsoft.com/office/word/2020/wordml/sdtdatahash" xmlns:w16se="http://schemas.microsoft.com/office/word/2015/wordml/symex" xmlns:wpg="http://schemas.microsoft.com/office/word/2010/wordprocessingGroup" xmlns:wpi="http://schemas.microsoft.com/office/word/2010/wordprocessingInk" xmlns:wne="http://schemas.microsoft.com/office/word/2006/wordml" xmlns:wps="http://schemas.microsoft.com/office/word/2010/wordprocessingShape" mc:Ignorable="w14 w15 w16se w16cid w16 w16cex w16sdtdh wp14">
+<w:hdr xmlns:wpc="http://schemas.microsoft.com/office/word/2010/wordprocessingCanvas" xmlns:cx="http://schemas.microsoft.com/office/drawing/2014/chartex" xmlns:cx1="http://schemas.microsoft.com/office/drawing/2015/9/8/chartex" xmlns:cx2="http://schemas.microsoft.com/office/drawing/2015/10/21/chartex" xmlns:cx3="http://schemas.microsoft.com/office/drawing/2016/5/9/chartex" xmlns:cx4="http://schemas.microsoft.com/office/drawing/2016/5/10/chartex" xmlns:cx5="http://schemas.microsoft.com/office/drawing/2016/5/11/chartex" xmlns:cx6="http://schemas.microsoft.com/office/drawing/2016/5/12/chartex" xmlns:cx7="http://schemas.microsoft.com/office/drawing/2016/5/13/chartex" xmlns:cx8="http://schemas.microsoft.com/office/drawing/2016/5/14/chartex" xmlns:mc="http://schemas.openxmlformats.org/markup-compatibility/2006" xmlns:aink="http://schemas.microsoft.com/office/drawing/2016/ink" xmlns:am3d="http://schemas.microsoft.com/office/drawing/2017/model3d" xmlns:o="urn:schemas-microsoft-com:office:office" xmlns:oel="http://schemas.microsoft.com/office/2019/extlst" xmlns:r="http://schemas.openxmlformats.org/officeDocument/2006/relationships" xmlns:m="http://schemas.openxmlformats.org/officeDocument/2006/math" xmlns:v="urn:schemas-microsoft-com:vml" xmlns:wp14="http://schemas.microsoft.com/office/word/2010/wordprocessingDrawing" xmlns:wp="http://schemas.openxmlformats.org/drawingml/2006/wordprocessingDrawing" xmlns:w10="urn:schemas-microsoft-com:office:word" xmlns:w="http://schemas.openxmlformats.org/wordprocessingml/2006/main" xmlns:w14="http://schemas.microsoft.com/office/word/2010/wordml" xmlns:w15="http://schemas.microsoft.com/office/word/2012/wordml" xmlns:w16cex="http://schemas.microsoft.com/office/word/2018/wordml/cex" xmlns:w16cid="http://schemas.microsoft.com/office/word/2016/wordml/cid" xmlns:w16="http://schemas.microsoft.com/office/word/2018/wordml" xmlns:w16du="http://schemas.microsoft.com/office/word/2023/wordml/word16du" xmlns:w16sdtdh="http://schemas.microsoft.com/office/word/2020/wordml/sdtdatahash" xmlns:w16se="http://schemas.microsoft.com/office/word/2015/wordml/symex" xmlns:wpg="http://schemas.microsoft.com/office/word/2010/wordprocessingGroup" xmlns:wpi="http://schemas.microsoft.com/office/word/2010/wordprocessingInk" xmlns:wne="http://schemas.microsoft.com/office/word/2006/wordml" xmlns:wps="http://schemas.microsoft.com/office/word/2010/wordprocessingShape" mc:Ignorable="w14 w15 w16se w16cid w16 w16cex w16sdtdh wp14">
   <w:p>
     <w:pPr>
       <w:tabs>
@@ -10804,7 +11358,7 @@
 </file>
 
 <file path=word/header3.xml><?xml version="1.0" encoding="utf-8"?>
-<w:hdr xmlns:wpc="http://schemas.microsoft.com/office/word/2010/wordprocessingCanvas" xmlns:cx="http://schemas.microsoft.com/office/drawing/2014/chartex" xmlns:cx1="http://schemas.microsoft.com/office/drawing/2015/9/8/chartex" xmlns:cx2="http://schemas.microsoft.com/office/drawing/2015/10/21/chartex" xmlns:cx3="http://schemas.microsoft.com/office/drawing/2016/5/9/chartex" xmlns:cx4="http://schemas.microsoft.com/office/drawing/2016/5/10/chartex" xmlns:cx5="http://schemas.microsoft.com/office/drawing/2016/5/11/chartex" xmlns:cx6="http://schemas.microsoft.com/office/drawing/2016/5/12/chartex" xmlns:cx7="http://schemas.microsoft.com/office/drawing/2016/5/13/chartex" xmlns:cx8="http://schemas.microsoft.com/office/drawing/2016/5/14/chartex" xmlns:mc="http://schemas.openxmlformats.org/markup-compatibility/2006" xmlns:aink="http://schemas.microsoft.com/office/drawing/2016/ink" xmlns:am3d="http://schemas.microsoft.com/office/drawing/2017/model3d" xmlns:o="urn:schemas-microsoft-com:office:office" xmlns:oel="http://schemas.microsoft.com/office/2019/extlst" xmlns:r="http://schemas.openxmlformats.org/officeDocument/2006/relationships" xmlns:m="http://schemas.openxmlformats.org/officeDocument/2006/math" xmlns:v="urn:schemas-microsoft-com:vml" xmlns:wp14="http://schemas.microsoft.com/office/word/2010/wordprocessingDrawing" xmlns:wp="http://schemas.openxmlformats.org/drawingml/2006/wordprocessingDrawing" xmlns:w10="urn:schemas-microsoft-com:office:word" xmlns:w="http://schemas.openxmlformats.org/wordprocessingml/2006/main" xmlns:w14="http://schemas.microsoft.com/office/word/2010/wordml" xmlns:w15="http://schemas.microsoft.com/office/word/2012/wordml" xmlns:w16cex="http://schemas.microsoft.com/office/word/2018/wordml/cex" xmlns:w16cid="http://schemas.microsoft.com/office/word/2016/wordml/cid" xmlns:w16="http://schemas.microsoft.com/office/word/2018/wordml" xmlns:w16sdtdh="http://schemas.microsoft.com/office/word/2020/wordml/sdtdatahash" xmlns:w16se="http://schemas.microsoft.com/office/word/2015/wordml/symex" xmlns:wpg="http://schemas.microsoft.com/office/word/2010/wordprocessingGroup" xmlns:wpi="http://schemas.microsoft.com/office/word/2010/wordprocessingInk" xmlns:wne="http://schemas.microsoft.com/office/word/2006/wordml" xmlns:wps="http://schemas.microsoft.com/office/word/2010/wordprocessingShape" mc:Ignorable="w14 w15 w16se w16cid w16 w16cex w16sdtdh wp14">
+<w:hdr xmlns:wpc="http://schemas.microsoft.com/office/word/2010/wordprocessingCanvas" xmlns:cx="http://schemas.microsoft.com/office/drawing/2014/chartex" xmlns:cx1="http://schemas.microsoft.com/office/drawing/2015/9/8/chartex" xmlns:cx2="http://schemas.microsoft.com/office/drawing/2015/10/21/chartex" xmlns:cx3="http://schemas.microsoft.com/office/drawing/2016/5/9/chartex" xmlns:cx4="http://schemas.microsoft.com/office/drawing/2016/5/10/chartex" xmlns:cx5="http://schemas.microsoft.com/office/drawing/2016/5/11/chartex" xmlns:cx6="http://schemas.microsoft.com/office/drawing/2016/5/12/chartex" xmlns:cx7="http://schemas.microsoft.com/office/drawing/2016/5/13/chartex" xmlns:cx8="http://schemas.microsoft.com/office/drawing/2016/5/14/chartex" xmlns:mc="http://schemas.openxmlformats.org/markup-compatibility/2006" xmlns:aink="http://schemas.microsoft.com/office/drawing/2016/ink" xmlns:am3d="http://schemas.microsoft.com/office/drawing/2017/model3d" xmlns:o="urn:schemas-microsoft-com:office:office" xmlns:oel="http://schemas.microsoft.com/office/2019/extlst" xmlns:r="http://schemas.openxmlformats.org/officeDocument/2006/relationships" xmlns:m="http://schemas.openxmlformats.org/officeDocument/2006/math" xmlns:v="urn:schemas-microsoft-com:vml" xmlns:wp14="http://schemas.microsoft.com/office/word/2010/wordprocessingDrawing" xmlns:wp="http://schemas.openxmlformats.org/drawingml/2006/wordprocessingDrawing" xmlns:w10="urn:schemas-microsoft-com:office:word" xmlns:w="http://schemas.openxmlformats.org/wordprocessingml/2006/main" xmlns:w14="http://schemas.microsoft.com/office/word/2010/wordml" xmlns:w15="http://schemas.microsoft.com/office/word/2012/wordml" xmlns:w16cex="http://schemas.microsoft.com/office/word/2018/wordml/cex" xmlns:w16cid="http://schemas.microsoft.com/office/word/2016/wordml/cid" xmlns:w16="http://schemas.microsoft.com/office/word/2018/wordml" xmlns:w16du="http://schemas.microsoft.com/office/word/2023/wordml/word16du" xmlns:w16sdtdh="http://schemas.microsoft.com/office/word/2020/wordml/sdtdatahash" xmlns:w16se="http://schemas.microsoft.com/office/word/2015/wordml/symex" xmlns:wpg="http://schemas.microsoft.com/office/word/2010/wordprocessingGroup" xmlns:wpi="http://schemas.microsoft.com/office/word/2010/wordprocessingInk" xmlns:wne="http://schemas.microsoft.com/office/word/2006/wordml" xmlns:wps="http://schemas.microsoft.com/office/word/2010/wordprocessingShape" mc:Ignorable="w14 w15 w16se w16cid w16 w16cex w16sdtdh wp14">
   <w:p>
     <w:pPr>
       <w:pStyle w:val="Header"/>
@@ -11948,12 +12502,6 @@
 </file>
 
 <file path=customXml/item1.xml><?xml version="1.0" encoding="utf-8"?>
-<p:properties xmlns:p="http://schemas.microsoft.com/office/2006/metadata/properties" xmlns:xsi="http://www.w3.org/2001/XMLSchema-instance" xmlns:pc="http://schemas.microsoft.com/office/infopath/2007/PartnerControls">
-  <documentManagement/>
-</p:properties>
-</file>
-
-<file path=customXml/item2.xml><?xml version="1.0" encoding="utf-8"?>
 <?mso-contentType ?>
 <FormTemplates xmlns="http://schemas.microsoft.com/sharepoint/v3/contenttype/forms">
   <Display>DocumentLibraryForm</Display>
@@ -11962,11 +12510,13 @@
 </FormTemplates>
 </file>
 
-<file path=customXml/item3.xml><?xml version="1.0" encoding="utf-8"?>
-<b:Sources xmlns:b="http://schemas.openxmlformats.org/officeDocument/2006/bibliography" xmlns="http://schemas.openxmlformats.org/officeDocument/2006/bibliography" SelectedStyle="\APASixthEditionOfficeOnline.xsl" StyleName="APA" Version="6"/>
+<file path=customXml/item2.xml><?xml version="1.0" encoding="utf-8"?>
+<p:properties xmlns:p="http://schemas.microsoft.com/office/2006/metadata/properties" xmlns:xsi="http://www.w3.org/2001/XMLSchema-instance" xmlns:pc="http://schemas.microsoft.com/office/infopath/2007/PartnerControls">
+  <documentManagement/>
+</p:properties>
 </file>
 
-<file path=customXml/item4.xml><?xml version="1.0" encoding="utf-8"?>
+<file path=customXml/item3.xml><?xml version="1.0" encoding="utf-8"?>
 <ct:contentTypeSchema xmlns:ct="http://schemas.microsoft.com/office/2006/metadata/contentType" xmlns:ma="http://schemas.microsoft.com/office/2006/metadata/properties/metaAttributes" ct:_="" ma:_="" ma:contentTypeName="Document" ma:contentTypeID="0x01010013894CAFAE9D694698CB97B600BCA0CF" ma:contentTypeVersion="9" ma:contentTypeDescription="Create a new document." ma:contentTypeScope="" ma:versionID="ff837f2695d5bfdef0769530caa3d854">
   <xsd:schema xmlns:xsd="http://www.w3.org/2001/XMLSchema" xmlns:xs="http://www.w3.org/2001/XMLSchema" xmlns:p="http://schemas.microsoft.com/office/2006/metadata/properties" xmlns:ns2="99a0601e-f485-4b3f-bfa5-84977f7414bb" xmlns:ns3="9b1aba01-9647-4749-b84d-e861bae12681" targetNamespace="http://schemas.microsoft.com/office/2006/metadata/properties" ma:root="true" ma:fieldsID="f4b96f44560dd8c259c0ded1c7dc8b5b" ns2:_="" ns3:_="">
     <xsd:import namespace="99a0601e-f485-4b3f-bfa5-84977f7414bb"/>
@@ -12163,7 +12713,19 @@
 </ct:contentTypeSchema>
 </file>
 
+<file path=customXml/item4.xml><?xml version="1.0" encoding="utf-8"?>
+<b:Sources xmlns:b="http://schemas.openxmlformats.org/officeDocument/2006/bibliography" xmlns="http://schemas.openxmlformats.org/officeDocument/2006/bibliography" SelectedStyle="\APASixthEditionOfficeOnline.xsl" StyleName="APA" Version="6"/>
+</file>
+
 <file path=customXml/itemProps1.xml><?xml version="1.0" encoding="utf-8"?>
+<ds:datastoreItem xmlns:ds="http://schemas.openxmlformats.org/officeDocument/2006/customXml" ds:itemID="{131E5204-EA61-48F4-8360-816A3384CA6B}">
+  <ds:schemaRefs>
+    <ds:schemaRef ds:uri="http://schemas.microsoft.com/sharepoint/v3/contenttype/forms"/>
+  </ds:schemaRefs>
+</ds:datastoreItem>
+</file>
+
+<file path=customXml/itemProps2.xml><?xml version="1.0" encoding="utf-8"?>
 <ds:datastoreItem xmlns:ds="http://schemas.openxmlformats.org/officeDocument/2006/customXml" ds:itemID="{F1503B18-E6F3-4142-9AE5-318F29947A8C}">
   <ds:schemaRefs>
     <ds:schemaRef ds:uri="http://schemas.microsoft.com/office/2006/metadata/properties"/>
@@ -12172,23 +12734,7 @@
 </ds:datastoreItem>
 </file>
 
-<file path=customXml/itemProps2.xml><?xml version="1.0" encoding="utf-8"?>
-<ds:datastoreItem xmlns:ds="http://schemas.openxmlformats.org/officeDocument/2006/customXml" ds:itemID="{131E5204-EA61-48F4-8360-816A3384CA6B}">
-  <ds:schemaRefs>
-    <ds:schemaRef ds:uri="http://schemas.microsoft.com/sharepoint/v3/contenttype/forms"/>
-  </ds:schemaRefs>
-</ds:datastoreItem>
-</file>
-
 <file path=customXml/itemProps3.xml><?xml version="1.0" encoding="utf-8"?>
-<ds:datastoreItem xmlns:ds="http://schemas.openxmlformats.org/officeDocument/2006/customXml" ds:itemID="{D508E00B-F843-4085-8EDF-31EA44A86CAC}">
-  <ds:schemaRefs>
-    <ds:schemaRef ds:uri="http://schemas.openxmlformats.org/officeDocument/2006/bibliography"/>
-  </ds:schemaRefs>
-</ds:datastoreItem>
-</file>
-
-<file path=customXml/itemProps4.xml><?xml version="1.0" encoding="utf-8"?>
 <ds:datastoreItem xmlns:ds="http://schemas.openxmlformats.org/officeDocument/2006/customXml" ds:itemID="{A642FE3F-1290-4D4A-BAB6-FBEA4E672E70}">
   <ds:schemaRefs>
     <ds:schemaRef ds:uri="http://schemas.microsoft.com/office/2006/metadata/contentType"/>
@@ -12205,4 +12751,12 @@
     <ds:schemaRef ds:uri="http://schemas.microsoft.com/internal/obd"/>
   </ds:schemaRefs>
 </ds:datastoreItem>
+</file>
+
+<file path=customXml/itemProps4.xml><?xml version="1.0" encoding="utf-8"?>
+<ds:datastoreItem xmlns:ds="http://schemas.openxmlformats.org/officeDocument/2006/customXml" ds:itemID="{D508E00B-F843-4085-8EDF-31EA44A86CAC}">
+  <ds:schemaRefs>
+    <ds:schemaRef ds:uri="http://schemas.openxmlformats.org/officeDocument/2006/bibliography"/>
+  </ds:schemaRefs>
+</ds:datastoreItem>
 </file>
</xml_diff>